<commit_message>
UML af Body, Rettelse af receiver, sudo kode af Body main
</commit_message>
<xml_diff>
--- a/Design og implementering/Body SW/Body Control.docx
+++ b/Design og implementering/Body SW/Body Control.docx
@@ -1,20 +1,124 @@
 
 <file path=word/document.xml><?xml version="1.0" encoding="utf-8"?>
-<w:document xmlns:wpc="http://schemas.microsoft.com/office/word/2010/wordprocessingCanvas" xmlns:mc="http://schemas.openxmlformats.org/markup-compatibility/2006" xmlns:o="urn:schemas-microsoft-com:office:office" xmlns:r="http://schemas.openxmlformats.org/officeDocument/2006/relationships" xmlns:m="http://schemas.openxmlformats.org/officeDocument/2006/math" xmlns:v="urn:schemas-microsoft-com:vml" xmlns:wp14="http://schemas.microsoft.com/office/word/2010/wordprocessingDrawing" xmlns:wp="http://schemas.openxmlformats.org/drawingml/2006/wordprocessingDrawing" xmlns:w10="urn:schemas-microsoft-com:office:word" xmlns:w="http://schemas.openxmlformats.org/wordprocessingml/2006/main" xmlns:w14="http://schemas.microsoft.com/office/word/2010/wordml" xmlns:w15="http://schemas.microsoft.com/office/word/2012/wordml" xmlns:wpg="http://schemas.microsoft.com/office/word/2010/wordprocessingGroup" xmlns:wpi="http://schemas.microsoft.com/office/word/2010/wordprocessingInk" xmlns:wne="http://schemas.microsoft.com/office/word/2006/wordml" xmlns:wps="http://schemas.microsoft.com/office/word/2010/wordprocessingShape" mc:Ignorable="w14 w15 wp14">
+<w:document xmlns:ve="http://schemas.openxmlformats.org/markup-compatibility/2006" xmlns:o="urn:schemas-microsoft-com:office:office" xmlns:r="http://schemas.openxmlformats.org/officeDocument/2006/relationships" xmlns:m="http://schemas.openxmlformats.org/officeDocument/2006/math" xmlns:v="urn:schemas-microsoft-com:vml" xmlns:wp="http://schemas.openxmlformats.org/drawingml/2006/wordprocessingDrawing" xmlns:w10="urn:schemas-microsoft-com:office:word" xmlns:w="http://schemas.openxmlformats.org/wordprocessingml/2006/main" xmlns:wne="http://schemas.microsoft.com/office/word/2006/wordml">
   <w:body>
     <w:p>
       <w:pPr>
         <w:pStyle w:val="Overskrift1"/>
       </w:pPr>
-      <w:r>
-        <w:t>Body Control</w:t>
-      </w:r>
+      <w:proofErr w:type="spellStart"/>
+      <w:r>
+        <w:t>Body</w:t>
+      </w:r>
+      <w:proofErr w:type="spellEnd"/>
+      <w:r>
+        <w:t xml:space="preserve"> </w:t>
+      </w:r>
+      <w:proofErr w:type="spellStart"/>
+      <w:r>
+        <w:t>Control</w:t>
+      </w:r>
+      <w:proofErr w:type="spellEnd"/>
     </w:p>
+    <w:p/>
     <w:tbl>
       <w:tblPr>
         <w:tblStyle w:val="Tabel-Gitter"/>
         <w:tblW w:w="0" w:type="auto"/>
-        <w:tblLook w:val="04A0" w:firstRow="1" w:lastRow="0" w:firstColumn="1" w:lastColumn="0" w:noHBand="0" w:noVBand="1"/>
+        <w:tblLook w:val="04A0"/>
+      </w:tblPr>
+      <w:tblGrid>
+        <w:gridCol w:w="8046"/>
+      </w:tblGrid>
+      <w:tr>
+        <w:tc>
+          <w:tcPr>
+            <w:tcW w:w="8046" w:type="dxa"/>
+          </w:tcPr>
+          <w:p>
+            <w:pPr>
+              <w:rPr>
+                <w:rFonts w:ascii="Consolas" w:hAnsi="Consolas" w:cs="Consolas"/>
+              </w:rPr>
+            </w:pPr>
+          </w:p>
+          <w:p>
+            <w:pPr>
+              <w:rPr>
+                <w:rFonts w:ascii="Consolas" w:hAnsi="Consolas" w:cs="Consolas"/>
+              </w:rPr>
+            </w:pPr>
+            <w:r>
+              <w:rPr>
+                <w:rFonts w:ascii="Consolas" w:hAnsi="Consolas" w:cs="Consolas"/>
+              </w:rPr>
+              <w:t>Main</w:t>
+            </w:r>
+            <w:r>
+              <w:rPr>
+                <w:rFonts w:ascii="Consolas" w:hAnsi="Consolas" w:cs="Consolas"/>
+              </w:rPr>
+              <w:br/>
+            </w:r>
+            <w:r>
+              <w:rPr>
+                <w:rFonts w:ascii="Consolas" w:hAnsi="Consolas" w:cs="Consolas"/>
+              </w:rPr>
+              <w:t xml:space="preserve">  I</w:t>
+            </w:r>
+            <w:r>
+              <w:rPr>
+                <w:rFonts w:ascii="Consolas" w:hAnsi="Consolas" w:cs="Consolas"/>
+              </w:rPr>
+              <w:t>nitier I2C, sensorer og UART</w:t>
+            </w:r>
+            <w:r>
+              <w:rPr>
+                <w:rFonts w:ascii="Consolas" w:hAnsi="Consolas" w:cs="Consolas"/>
+              </w:rPr>
+              <w:br/>
+              <w:t xml:space="preserve">  Loop</w:t>
+            </w:r>
+            <w:r>
+              <w:rPr>
+                <w:rFonts w:ascii="Consolas" w:hAnsi="Consolas" w:cs="Consolas"/>
+              </w:rPr>
+              <w:br/>
+              <w:t xml:space="preserve">    Læs alle sensorer via I2C</w:t>
+            </w:r>
+            <w:r>
+              <w:rPr>
+                <w:rFonts w:ascii="Consolas" w:hAnsi="Consolas" w:cs="Consolas"/>
+              </w:rPr>
+              <w:br/>
+              <w:t xml:space="preserve">    Konverter sensordata til rette format og placer i data array</w:t>
+            </w:r>
+            <w:r>
+              <w:rPr>
+                <w:rFonts w:ascii="Consolas" w:hAnsi="Consolas" w:cs="Consolas"/>
+              </w:rPr>
+              <w:br/>
+              <w:t xml:space="preserve">    Send data array via UART</w:t>
+            </w:r>
+            <w:r>
+              <w:rPr>
+                <w:rFonts w:ascii="Consolas" w:hAnsi="Consolas" w:cs="Consolas"/>
+              </w:rPr>
+              <w:br/>
+              <w:t xml:space="preserve">    Vent så forsendelsesraten er på 50Hz</w:t>
+            </w:r>
+          </w:p>
+          <w:p/>
+        </w:tc>
+      </w:tr>
+    </w:tbl>
+    <w:p/>
+    <w:p/>
+    <w:tbl>
+      <w:tblPr>
+        <w:tblStyle w:val="Tabel-Gitter"/>
+        <w:tblW w:w="0" w:type="auto"/>
+        <w:tblLook w:val="04A0"/>
       </w:tblPr>
       <w:tblGrid>
         <w:gridCol w:w="4814"/>
@@ -57,16 +161,377 @@
           </w:tcPr>
           <w:p>
             <w:proofErr w:type="spellStart"/>
-            <w:proofErr w:type="gramStart"/>
             <w:r>
               <w:t>initSensors</w:t>
             </w:r>
             <w:proofErr w:type="spellEnd"/>
             <w:r>
+              <w:t>()</w:t>
+            </w:r>
+          </w:p>
+        </w:tc>
+        <w:tc>
+          <w:tcPr>
+            <w:tcW w:w="4814" w:type="dxa"/>
+          </w:tcPr>
+          <w:p>
+            <w:r>
+              <w:t>Kalder de forskellige initieringsfunktioner for hver sensor</w:t>
+            </w:r>
+            <w:r>
+              <w:t>.</w:t>
+            </w:r>
+          </w:p>
+        </w:tc>
+      </w:tr>
+      <w:tr>
+        <w:tc>
+          <w:tcPr>
+            <w:tcW w:w="4814" w:type="dxa"/>
+          </w:tcPr>
+          <w:p>
+            <w:r>
+              <w:t>initADXL345()</w:t>
+            </w:r>
+          </w:p>
+        </w:tc>
+        <w:tc>
+          <w:tcPr>
+            <w:tcW w:w="4814" w:type="dxa"/>
+          </w:tcPr>
+          <w:p>
+            <w:r>
+              <w:t>Initialiserer accelerometeret</w:t>
+            </w:r>
+            <w:r>
+              <w:t>.</w:t>
+            </w:r>
+            <w:r>
+              <w:t xml:space="preserve"> </w:t>
+            </w:r>
+          </w:p>
+        </w:tc>
+      </w:tr>
+      <w:tr>
+        <w:tc>
+          <w:tcPr>
+            <w:tcW w:w="4814" w:type="dxa"/>
+          </w:tcPr>
+          <w:p>
+            <w:r>
+              <w:t>initMPU6050()</w:t>
+            </w:r>
+          </w:p>
+        </w:tc>
+        <w:tc>
+          <w:tcPr>
+            <w:tcW w:w="4814" w:type="dxa"/>
+          </w:tcPr>
+          <w:p>
+            <w:r>
+              <w:t>Initialiserer gyroskopet</w:t>
+            </w:r>
+            <w:r>
+              <w:t>.</w:t>
+            </w:r>
+            <w:r>
+              <w:t xml:space="preserve"> </w:t>
+            </w:r>
+          </w:p>
+        </w:tc>
+      </w:tr>
+      <w:tr>
+        <w:tc>
+          <w:tcPr>
+            <w:tcW w:w="4814" w:type="dxa"/>
+          </w:tcPr>
+          <w:p>
+            <w:proofErr w:type="spellStart"/>
+            <w:r>
+              <w:t>initUART</w:t>
+            </w:r>
+            <w:proofErr w:type="spellEnd"/>
+            <w:r>
+              <w:t>()</w:t>
+            </w:r>
+          </w:p>
+        </w:tc>
+        <w:tc>
+          <w:tcPr>
+            <w:tcW w:w="4814" w:type="dxa"/>
+          </w:tcPr>
+          <w:p>
+            <w:r>
+              <w:t xml:space="preserve">Starter </w:t>
+            </w:r>
+            <w:r>
+              <w:t>UART komponenten.</w:t>
+            </w:r>
+          </w:p>
+        </w:tc>
+      </w:tr>
+      <w:tr>
+        <w:tc>
+          <w:tcPr>
+            <w:tcW w:w="4814" w:type="dxa"/>
+          </w:tcPr>
+          <w:p>
+            <w:r>
+              <w:t>setupI2C()</w:t>
+            </w:r>
+          </w:p>
+        </w:tc>
+        <w:tc>
+          <w:tcPr>
+            <w:tcW w:w="4814" w:type="dxa"/>
+          </w:tcPr>
+          <w:p>
+            <w:r>
+              <w:t xml:space="preserve">Starter I2C komponenten. Returnerer master status og clearer status flaget. </w:t>
+            </w:r>
+          </w:p>
+        </w:tc>
+      </w:tr>
+      <w:tr>
+        <w:tc>
+          <w:tcPr>
+            <w:tcW w:w="4814" w:type="dxa"/>
+          </w:tcPr>
+          <w:p>
+            <w:proofErr w:type="spellStart"/>
+            <w:r>
+              <w:t>readAllSensors</w:t>
+            </w:r>
+            <w:proofErr w:type="spellEnd"/>
+            <w:r>
+              <w:t>()</w:t>
+            </w:r>
+          </w:p>
+        </w:tc>
+        <w:tc>
+          <w:tcPr>
+            <w:tcW w:w="4814" w:type="dxa"/>
+          </w:tcPr>
+          <w:p>
+            <w:r>
+              <w:t>Kalder funktionen readI2C for hvert sensorregister der er, at læse fra.</w:t>
+            </w:r>
+          </w:p>
+        </w:tc>
+      </w:tr>
+      <w:tr>
+        <w:tc>
+          <w:tcPr>
+            <w:tcW w:w="4814" w:type="dxa"/>
+          </w:tcPr>
+          <w:p>
+            <w:r>
+              <w:t>readI2C(</w:t>
+            </w:r>
+            <w:proofErr w:type="spellStart"/>
+            <w:r>
+              <w:t>int</w:t>
+            </w:r>
+            <w:proofErr w:type="spellEnd"/>
+            <w:r>
+              <w:t xml:space="preserve"> </w:t>
+            </w:r>
+            <w:proofErr w:type="spellStart"/>
+            <w:r>
+              <w:t>numOfReg</w:t>
+            </w:r>
+            <w:proofErr w:type="spellEnd"/>
+            <w:r>
+              <w:t>)</w:t>
+            </w:r>
+          </w:p>
+        </w:tc>
+        <w:tc>
+          <w:tcPr>
+            <w:tcW w:w="4814" w:type="dxa"/>
+          </w:tcPr>
+          <w:p>
+            <w:r>
+              <w:t>Modtager det register nummer der skal læses fra og følger herefter I2C protokollen for læsning og gemmer det læste data.</w:t>
+            </w:r>
+          </w:p>
+        </w:tc>
+      </w:tr>
+      <w:tr>
+        <w:tc>
+          <w:tcPr>
+            <w:tcW w:w="4814" w:type="dxa"/>
+          </w:tcPr>
+          <w:p>
+            <w:proofErr w:type="spellStart"/>
+            <w:r>
+              <w:t>convSensData</w:t>
+            </w:r>
+            <w:proofErr w:type="spellEnd"/>
+            <w:r>
+              <w:t>()</w:t>
+            </w:r>
+          </w:p>
+        </w:tc>
+        <w:tc>
+          <w:tcPr>
+            <w:tcW w:w="4814" w:type="dxa"/>
+          </w:tcPr>
+          <w:p>
+            <w:r>
+              <w:t xml:space="preserve">Samler sensoraksernes </w:t>
+            </w:r>
+            <w:proofErr w:type="spellStart"/>
+            <w:r>
+              <w:t>most-significant</w:t>
+            </w:r>
+            <w:proofErr w:type="spellEnd"/>
+            <w:r>
+              <w:t xml:space="preserve"> og </w:t>
+            </w:r>
+            <w:proofErr w:type="spellStart"/>
+            <w:r>
+              <w:t>least-significant</w:t>
+            </w:r>
+            <w:proofErr w:type="spellEnd"/>
+            <w:r>
+              <w:t xml:space="preserve"> byte</w:t>
+            </w:r>
+            <w:r>
+              <w:t xml:space="preserve"> til en. </w:t>
+            </w:r>
+          </w:p>
+          <w:p>
+            <w:r>
+              <w:t>Konverterer herefter til MIDI-skalaen 0-127.</w:t>
+            </w:r>
+          </w:p>
+          <w:p>
+            <w:r>
+              <w:t xml:space="preserve">Kalder funktionen </w:t>
+            </w:r>
+            <w:proofErr w:type="spellStart"/>
+            <w:r>
+              <w:t>setdataArray</w:t>
+            </w:r>
+            <w:proofErr w:type="spellEnd"/>
+            <w:r>
               <w:t>(</w:t>
             </w:r>
-            <w:proofErr w:type="gramEnd"/>
-            <w:r>
+            <w:proofErr w:type="spellStart"/>
+            <w:r>
+              <w:t>int</w:t>
+            </w:r>
+            <w:proofErr w:type="spellEnd"/>
+            <w:r>
+              <w:t xml:space="preserve">, </w:t>
+            </w:r>
+            <w:proofErr w:type="spellStart"/>
+            <w:r>
+              <w:t>int</w:t>
+            </w:r>
+            <w:proofErr w:type="spellEnd"/>
+            <w:r>
+              <w:t xml:space="preserve">, </w:t>
+            </w:r>
+            <w:proofErr w:type="spellStart"/>
+            <w:r>
+              <w:t>int</w:t>
+            </w:r>
+            <w:proofErr w:type="spellEnd"/>
+            <w:r>
+              <w:t xml:space="preserve">, </w:t>
+            </w:r>
+            <w:proofErr w:type="spellStart"/>
+            <w:r>
+              <w:t>int</w:t>
+            </w:r>
+            <w:proofErr w:type="spellEnd"/>
+            <w:r>
+              <w:t>).</w:t>
+            </w:r>
+          </w:p>
+        </w:tc>
+      </w:tr>
+      <w:tr>
+        <w:tc>
+          <w:tcPr>
+            <w:tcW w:w="4814" w:type="dxa"/>
+          </w:tcPr>
+          <w:p>
+            <w:pPr>
+              <w:rPr>
+                <w:lang w:val="en-US"/>
+              </w:rPr>
+            </w:pPr>
+            <w:proofErr w:type="spellStart"/>
+            <w:r>
+              <w:rPr>
+                <w:lang w:val="en-US"/>
+              </w:rPr>
+              <w:t>setdataArray</w:t>
+            </w:r>
+            <w:proofErr w:type="spellEnd"/>
+            <w:r>
+              <w:rPr>
+                <w:lang w:val="en-US"/>
+              </w:rPr>
+              <w:t>(</w:t>
+            </w:r>
+            <w:proofErr w:type="spellStart"/>
+            <w:r>
+              <w:rPr>
+                <w:lang w:val="en-US"/>
+              </w:rPr>
+              <w:t>int</w:t>
+            </w:r>
+            <w:proofErr w:type="spellEnd"/>
+            <w:r>
+              <w:rPr>
+                <w:lang w:val="en-US"/>
+              </w:rPr>
+              <w:t xml:space="preserve">, </w:t>
+            </w:r>
+            <w:proofErr w:type="spellStart"/>
+            <w:r>
+              <w:rPr>
+                <w:lang w:val="en-US"/>
+              </w:rPr>
+              <w:t>int</w:t>
+            </w:r>
+            <w:proofErr w:type="spellEnd"/>
+            <w:r>
+              <w:rPr>
+                <w:lang w:val="en-US"/>
+              </w:rPr>
+              <w:t xml:space="preserve">, </w:t>
+            </w:r>
+            <w:proofErr w:type="spellStart"/>
+            <w:r>
+              <w:rPr>
+                <w:lang w:val="en-US"/>
+              </w:rPr>
+              <w:t>int</w:t>
+            </w:r>
+            <w:proofErr w:type="spellEnd"/>
+            <w:r>
+              <w:rPr>
+                <w:lang w:val="en-US"/>
+              </w:rPr>
+              <w:t xml:space="preserve">, </w:t>
+            </w:r>
+            <w:proofErr w:type="spellStart"/>
+            <w:r>
+              <w:rPr>
+                <w:lang w:val="en-US"/>
+              </w:rPr>
+              <w:t>int</w:t>
+            </w:r>
+            <w:proofErr w:type="spellEnd"/>
+            <w:r>
+              <w:rPr>
+                <w:lang w:val="en-US"/>
+              </w:rPr>
               <w:t>)</w:t>
             </w:r>
           </w:p>
@@ -77,10 +542,18 @@
           </w:tcPr>
           <w:p>
             <w:r>
-              <w:t>Kalder de forskellige initieringsfunktioner for hver sensor</w:t>
-            </w:r>
-            <w:r>
-              <w:t>.</w:t>
+              <w:t xml:space="preserve">Fylder array med </w:t>
+            </w:r>
+            <w:r>
+              <w:t xml:space="preserve">sensor ID og data fra </w:t>
+            </w:r>
+            <w:proofErr w:type="spellStart"/>
+            <w:r>
+              <w:t>convSensData</w:t>
+            </w:r>
+            <w:proofErr w:type="spellEnd"/>
+            <w:r>
+              <w:t>()</w:t>
             </w:r>
           </w:p>
         </w:tc>
@@ -91,13 +564,13 @@
             <w:tcW w:w="4814" w:type="dxa"/>
           </w:tcPr>
           <w:p>
-            <w:proofErr w:type="gramStart"/>
-            <w:r>
-              <w:t>initADXL</w:t>
-            </w:r>
-            <w:proofErr w:type="gramEnd"/>
-            <w:r>
-              <w:t>345()</w:t>
+            <w:proofErr w:type="spellStart"/>
+            <w:r>
+              <w:t>sendDataArray</w:t>
+            </w:r>
+            <w:proofErr w:type="spellEnd"/>
+            <w:r>
+              <w:t>()</w:t>
             </w:r>
           </w:p>
         </w:tc>
@@ -107,18 +580,7 @@
           </w:tcPr>
           <w:p>
             <w:r>
-              <w:t xml:space="preserve">Initialiserer </w:t>
-            </w:r>
-            <w:proofErr w:type="spellStart"/>
-            <w:r>
-              <w:t>accelerometeret</w:t>
-            </w:r>
-            <w:proofErr w:type="spellEnd"/>
-            <w:r>
-              <w:t>.</w:t>
-            </w:r>
-            <w:r>
-              <w:t xml:space="preserve"> </w:t>
+              <w:t xml:space="preserve">Sender et array med data for hver sensor. </w:t>
             </w:r>
           </w:p>
         </w:tc>
@@ -129,13 +591,8 @@
             <w:tcW w:w="4814" w:type="dxa"/>
           </w:tcPr>
           <w:p>
-            <w:proofErr w:type="gramStart"/>
-            <w:r>
-              <w:t>initMPU</w:t>
-            </w:r>
-            <w:proofErr w:type="gramEnd"/>
-            <w:r>
-              <w:t>6050()</w:t>
+            <w:r>
+              <w:t>handleI2CError()</w:t>
             </w:r>
           </w:p>
         </w:tc>
@@ -145,13 +602,15 @@
           </w:tcPr>
           <w:p>
             <w:r>
-              <w:t>Initialiserer gyroskopet</w:t>
-            </w:r>
-            <w:r>
-              <w:t>.</w:t>
-            </w:r>
-            <w:r>
-              <w:t xml:space="preserve"> </w:t>
+              <w:t xml:space="preserve">Funktion som kaldes ved fejl i I2C forbindelsen. Genererer en stop </w:t>
+            </w:r>
+            <w:proofErr w:type="spellStart"/>
+            <w:r>
+              <w:t>condition</w:t>
+            </w:r>
+            <w:proofErr w:type="spellEnd"/>
+            <w:r>
+              <w:t xml:space="preserve">. </w:t>
             </w:r>
           </w:p>
         </w:tc>
@@ -162,360 +621,66 @@
             <w:tcW w:w="4814" w:type="dxa"/>
           </w:tcPr>
           <w:p>
-            <w:proofErr w:type="spellStart"/>
-            <w:proofErr w:type="gramStart"/>
-            <w:r>
-              <w:t>initUART</w:t>
-            </w:r>
-            <w:proofErr w:type="spellEnd"/>
-            <w:r>
+            <w:pPr>
+              <w:rPr>
+                <w:lang w:val="en-US"/>
+              </w:rPr>
+            </w:pPr>
+            <w:proofErr w:type="spellStart"/>
+            <w:r>
+              <w:rPr>
+                <w:lang w:val="en-US"/>
+              </w:rPr>
+              <w:t>setSensArray</w:t>
+            </w:r>
+            <w:proofErr w:type="spellEnd"/>
+            <w:r>
+              <w:rPr>
+                <w:lang w:val="en-US"/>
+              </w:rPr>
               <w:t>(</w:t>
             </w:r>
-            <w:proofErr w:type="gramEnd"/>
-            <w:r>
+            <w:proofErr w:type="spellStart"/>
+            <w:r>
+              <w:rPr>
+                <w:lang w:val="en-US"/>
+              </w:rPr>
+              <w:t>int</w:t>
+            </w:r>
+            <w:proofErr w:type="spellEnd"/>
+            <w:r>
+              <w:rPr>
+                <w:lang w:val="en-US"/>
+              </w:rPr>
+              <w:t xml:space="preserve">, </w:t>
+            </w:r>
+            <w:proofErr w:type="spellStart"/>
+            <w:r>
+              <w:rPr>
+                <w:lang w:val="en-US"/>
+              </w:rPr>
+              <w:t>int</w:t>
+            </w:r>
+            <w:proofErr w:type="spellEnd"/>
+            <w:r>
+              <w:rPr>
+                <w:lang w:val="en-US"/>
+              </w:rPr>
+              <w:t xml:space="preserve">, </w:t>
+            </w:r>
+            <w:proofErr w:type="spellStart"/>
+            <w:r>
+              <w:rPr>
+                <w:lang w:val="en-US"/>
+              </w:rPr>
+              <w:t>int</w:t>
+            </w:r>
+            <w:proofErr w:type="spellEnd"/>
+            <w:r>
+              <w:rPr>
+                <w:lang w:val="en-US"/>
+              </w:rPr>
               <w:t>)</w:t>
-            </w:r>
-          </w:p>
-        </w:tc>
-        <w:tc>
-          <w:tcPr>
-            <w:tcW w:w="4814" w:type="dxa"/>
-          </w:tcPr>
-          <w:p>
-            <w:r>
-              <w:t xml:space="preserve">Starter </w:t>
-            </w:r>
-            <w:r>
-              <w:t>UART komponenten.</w:t>
-            </w:r>
-          </w:p>
-        </w:tc>
-      </w:tr>
-      <w:tr>
-        <w:tc>
-          <w:tcPr>
-            <w:tcW w:w="4814" w:type="dxa"/>
-          </w:tcPr>
-          <w:p>
-            <w:proofErr w:type="gramStart"/>
-            <w:r>
-              <w:t>setupI</w:t>
-            </w:r>
-            <w:proofErr w:type="gramEnd"/>
-            <w:r>
-              <w:t>2C()</w:t>
-            </w:r>
-          </w:p>
-        </w:tc>
-        <w:tc>
-          <w:tcPr>
-            <w:tcW w:w="4814" w:type="dxa"/>
-          </w:tcPr>
-          <w:p>
-            <w:r>
-              <w:t xml:space="preserve">Starter I2C komponenten. Returnerer master status og clearer status flaget. </w:t>
-            </w:r>
-          </w:p>
-        </w:tc>
-      </w:tr>
-      <w:tr>
-        <w:tc>
-          <w:tcPr>
-            <w:tcW w:w="4814" w:type="dxa"/>
-          </w:tcPr>
-          <w:p>
-            <w:proofErr w:type="spellStart"/>
-            <w:proofErr w:type="gramStart"/>
-            <w:r>
-              <w:t>readAllSensors</w:t>
-            </w:r>
-            <w:proofErr w:type="spellEnd"/>
-            <w:r>
-              <w:t>(</w:t>
-            </w:r>
-            <w:proofErr w:type="gramEnd"/>
-            <w:r>
-              <w:t>)</w:t>
-            </w:r>
-          </w:p>
-        </w:tc>
-        <w:tc>
-          <w:tcPr>
-            <w:tcW w:w="4814" w:type="dxa"/>
-          </w:tcPr>
-          <w:p>
-            <w:r>
-              <w:t>Kalder funktionen readI2C for hvert sensorregister der er, at læse fra.</w:t>
-            </w:r>
-          </w:p>
-        </w:tc>
-      </w:tr>
-      <w:tr>
-        <w:tc>
-          <w:tcPr>
-            <w:tcW w:w="4814" w:type="dxa"/>
-          </w:tcPr>
-          <w:p>
-            <w:proofErr w:type="gramStart"/>
-            <w:r>
-              <w:t>readI</w:t>
-            </w:r>
-            <w:proofErr w:type="gramEnd"/>
-            <w:r>
-              <w:t xml:space="preserve">2C(int </w:t>
-            </w:r>
-            <w:proofErr w:type="spellStart"/>
-            <w:r>
-              <w:t>numOfReg</w:t>
-            </w:r>
-            <w:proofErr w:type="spellEnd"/>
-            <w:r>
-              <w:t>)</w:t>
-            </w:r>
-          </w:p>
-        </w:tc>
-        <w:tc>
-          <w:tcPr>
-            <w:tcW w:w="4814" w:type="dxa"/>
-          </w:tcPr>
-          <w:p>
-            <w:r>
-              <w:t>Modtager det register nummer der skal læses fra og følger herefter I2C protokollen for læsning og gemmer det læste data.</w:t>
-            </w:r>
-          </w:p>
-        </w:tc>
-      </w:tr>
-      <w:tr>
-        <w:tc>
-          <w:tcPr>
-            <w:tcW w:w="4814" w:type="dxa"/>
-          </w:tcPr>
-          <w:p>
-            <w:proofErr w:type="spellStart"/>
-            <w:proofErr w:type="gramStart"/>
-            <w:r>
-              <w:t>convSensData</w:t>
-            </w:r>
-            <w:proofErr w:type="spellEnd"/>
-            <w:r>
-              <w:t>(</w:t>
-            </w:r>
-            <w:proofErr w:type="gramEnd"/>
-            <w:r>
-              <w:t>)</w:t>
-            </w:r>
-          </w:p>
-        </w:tc>
-        <w:tc>
-          <w:tcPr>
-            <w:tcW w:w="4814" w:type="dxa"/>
-          </w:tcPr>
-          <w:p>
-            <w:r>
-              <w:t>Samler sensoraksernes most-</w:t>
-            </w:r>
-            <w:proofErr w:type="spellStart"/>
-            <w:r>
-              <w:t>significant</w:t>
-            </w:r>
-            <w:proofErr w:type="spellEnd"/>
-            <w:r>
-              <w:t xml:space="preserve"> og </w:t>
-            </w:r>
-            <w:proofErr w:type="spellStart"/>
-            <w:r>
-              <w:t>least-significant</w:t>
-            </w:r>
-            <w:proofErr w:type="spellEnd"/>
-            <w:r>
-              <w:t xml:space="preserve"> byte</w:t>
-            </w:r>
-            <w:r>
-              <w:t xml:space="preserve"> til en. </w:t>
-            </w:r>
-          </w:p>
-          <w:p>
-            <w:r>
-              <w:t>Konverterer herefter til MIDI-skalaen 0-127.</w:t>
-            </w:r>
-          </w:p>
-          <w:p>
-            <w:r>
-              <w:t xml:space="preserve">Kalder funktionen </w:t>
-            </w:r>
-            <w:proofErr w:type="spellStart"/>
-            <w:proofErr w:type="gramStart"/>
-            <w:r>
-              <w:t>setdataArray</w:t>
-            </w:r>
-            <w:proofErr w:type="spellEnd"/>
-            <w:r>
-              <w:t>(</w:t>
-            </w:r>
-            <w:proofErr w:type="gramEnd"/>
-            <w:r>
-              <w:t>int, int, int, int).</w:t>
-            </w:r>
-          </w:p>
-        </w:tc>
-      </w:tr>
-      <w:tr>
-        <w:tc>
-          <w:tcPr>
-            <w:tcW w:w="4814" w:type="dxa"/>
-          </w:tcPr>
-          <w:p>
-            <w:pPr>
-              <w:rPr>
-                <w:lang w:val="en-US"/>
-              </w:rPr>
-            </w:pPr>
-            <w:proofErr w:type="spellStart"/>
-            <w:r>
-              <w:rPr>
-                <w:lang w:val="en-US"/>
-              </w:rPr>
-              <w:t>setdataArray</w:t>
-            </w:r>
-            <w:proofErr w:type="spellEnd"/>
-            <w:r>
-              <w:rPr>
-                <w:lang w:val="en-US"/>
-              </w:rPr>
-              <w:t>(int, int, int, int</w:t>
-            </w:r>
-            <w:r>
-              <w:rPr>
-                <w:lang w:val="en-US"/>
-              </w:rPr>
-              <w:t>)</w:t>
-            </w:r>
-          </w:p>
-        </w:tc>
-        <w:tc>
-          <w:tcPr>
-            <w:tcW w:w="4814" w:type="dxa"/>
-          </w:tcPr>
-          <w:p>
-            <w:r>
-              <w:t xml:space="preserve">Fylder array med </w:t>
-            </w:r>
-            <w:r>
-              <w:t xml:space="preserve">sensor ID og data fra </w:t>
-            </w:r>
-            <w:proofErr w:type="spellStart"/>
-            <w:proofErr w:type="gramStart"/>
-            <w:r>
-              <w:t>convSensData</w:t>
-            </w:r>
-            <w:proofErr w:type="spellEnd"/>
-            <w:r>
-              <w:t>(</w:t>
-            </w:r>
-            <w:proofErr w:type="gramEnd"/>
-            <w:r>
-              <w:t>)</w:t>
-            </w:r>
-          </w:p>
-        </w:tc>
-      </w:tr>
-      <w:tr>
-        <w:tc>
-          <w:tcPr>
-            <w:tcW w:w="4814" w:type="dxa"/>
-          </w:tcPr>
-          <w:p>
-            <w:proofErr w:type="spellStart"/>
-            <w:proofErr w:type="gramStart"/>
-            <w:r>
-              <w:t>sendDataArray</w:t>
-            </w:r>
-            <w:proofErr w:type="spellEnd"/>
-            <w:r>
-              <w:t>(</w:t>
-            </w:r>
-            <w:proofErr w:type="gramEnd"/>
-            <w:r>
-              <w:t>)</w:t>
-            </w:r>
-          </w:p>
-        </w:tc>
-        <w:tc>
-          <w:tcPr>
-            <w:tcW w:w="4814" w:type="dxa"/>
-          </w:tcPr>
-          <w:p>
-            <w:r>
-              <w:t xml:space="preserve">Sender et array med data for hver sensor. </w:t>
-            </w:r>
-          </w:p>
-        </w:tc>
-      </w:tr>
-      <w:tr>
-        <w:tc>
-          <w:tcPr>
-            <w:tcW w:w="4814" w:type="dxa"/>
-          </w:tcPr>
-          <w:p>
-            <w:proofErr w:type="gramStart"/>
-            <w:r>
-              <w:t>handleI</w:t>
-            </w:r>
-            <w:proofErr w:type="gramEnd"/>
-            <w:r>
-              <w:t>2CError()</w:t>
-            </w:r>
-          </w:p>
-        </w:tc>
-        <w:tc>
-          <w:tcPr>
-            <w:tcW w:w="4814" w:type="dxa"/>
-          </w:tcPr>
-          <w:p>
-            <w:r>
-              <w:t xml:space="preserve">Funktion som kaldes ved fejl i I2C forbindelsen. Genererer en stop </w:t>
-            </w:r>
-            <w:proofErr w:type="spellStart"/>
-            <w:r>
-              <w:t>condition</w:t>
-            </w:r>
-            <w:proofErr w:type="spellEnd"/>
-            <w:r>
-              <w:t xml:space="preserve">. </w:t>
-            </w:r>
-          </w:p>
-        </w:tc>
-      </w:tr>
-      <w:tr>
-        <w:tc>
-          <w:tcPr>
-            <w:tcW w:w="4814" w:type="dxa"/>
-          </w:tcPr>
-          <w:p>
-            <w:pPr>
-              <w:rPr>
-                <w:lang w:val="en-US"/>
-              </w:rPr>
-            </w:pPr>
-            <w:proofErr w:type="spellStart"/>
-            <w:r>
-              <w:rPr>
-                <w:lang w:val="en-US"/>
-              </w:rPr>
-              <w:t>setSensArray</w:t>
-            </w:r>
-            <w:proofErr w:type="spellEnd"/>
-            <w:r>
-              <w:rPr>
-                <w:lang w:val="en-US"/>
-              </w:rPr>
-              <w:t>(int, int</w:t>
-            </w:r>
-            <w:r>
-              <w:rPr>
-                <w:lang w:val="en-US"/>
-              </w:rPr>
-              <w:t>, int)</w:t>
             </w:r>
           </w:p>
         </w:tc>
@@ -611,11 +776,11 @@
       <w:pPr>
         <w:pStyle w:val="Overskrift2"/>
       </w:pPr>
-      <w:proofErr w:type="gramStart"/>
+      <w:proofErr w:type="spellStart"/>
       <w:r>
         <w:t>void</w:t>
       </w:r>
-      <w:proofErr w:type="gramEnd"/>
+      <w:proofErr w:type="spellEnd"/>
       <w:r>
         <w:t xml:space="preserve"> </w:t>
       </w:r>
@@ -625,22 +790,22 @@
       </w:r>
       <w:proofErr w:type="spellEnd"/>
       <w:r>
-        <w:t>(void)</w:t>
+        <w:t>(</w:t>
+      </w:r>
+      <w:proofErr w:type="spellStart"/>
+      <w:r>
+        <w:t>void</w:t>
+      </w:r>
+      <w:proofErr w:type="spellEnd"/>
+      <w:r>
+        <w:t>)</w:t>
       </w:r>
     </w:p>
     <w:tbl>
       <w:tblPr>
         <w:tblStyle w:val="Tabel-Gitter"/>
         <w:tblW w:w="0" w:type="auto"/>
-        <w:tblBorders>
-          <w:top w:val="none" w:sz="0" w:space="0" w:color="auto"/>
-          <w:left w:val="none" w:sz="0" w:space="0" w:color="auto"/>
-          <w:bottom w:val="none" w:sz="0" w:space="0" w:color="auto"/>
-          <w:right w:val="none" w:sz="0" w:space="0" w:color="auto"/>
-          <w:insideH w:val="none" w:sz="0" w:space="0" w:color="auto"/>
-          <w:insideV w:val="none" w:sz="0" w:space="0" w:color="auto"/>
-        </w:tblBorders>
-        <w:tblLook w:val="04A0" w:firstRow="1" w:lastRow="0" w:firstColumn="1" w:lastColumn="0" w:noHBand="0" w:noVBand="1"/>
+        <w:tblLook w:val="04A0"/>
       </w:tblPr>
       <w:tblGrid>
         <w:gridCol w:w="1413"/>
@@ -671,10 +836,7 @@
           </w:tcPr>
           <w:p>
             <w:r>
-              <w:t xml:space="preserve">Kalder de </w:t>
-            </w:r>
-            <w:r>
-              <w:t>initieringsfunktioner til de specifikke sensorer som er sat op.</w:t>
+              <w:t>Kalder de initieringsfunktioner til de specifikke sensorer som er sat op.</w:t>
             </w:r>
           </w:p>
         </w:tc>
@@ -778,37 +940,15 @@
       <w:pPr>
         <w:pStyle w:val="Overskrift2"/>
       </w:pPr>
-      <w:proofErr w:type="gramStart"/>
-      <w:r>
-        <w:t>void</w:t>
-      </w:r>
-      <w:proofErr w:type="gramEnd"/>
-      <w:r>
-        <w:t xml:space="preserve"> </w:t>
-      </w:r>
-      <w:r>
-        <w:t>initADXL345(</w:t>
-      </w:r>
-      <w:r>
-        <w:t>void</w:t>
-      </w:r>
-      <w:r>
-        <w:t>)</w:t>
+      <w:r>
+        <w:t>void initADXL345(void)</w:t>
       </w:r>
     </w:p>
     <w:tbl>
       <w:tblPr>
         <w:tblStyle w:val="Tabel-Gitter"/>
         <w:tblW w:w="0" w:type="auto"/>
-        <w:tblBorders>
-          <w:top w:val="none" w:sz="0" w:space="0" w:color="auto"/>
-          <w:left w:val="none" w:sz="0" w:space="0" w:color="auto"/>
-          <w:bottom w:val="none" w:sz="0" w:space="0" w:color="auto"/>
-          <w:right w:val="none" w:sz="0" w:space="0" w:color="auto"/>
-          <w:insideH w:val="none" w:sz="0" w:space="0" w:color="auto"/>
-          <w:insideV w:val="none" w:sz="0" w:space="0" w:color="auto"/>
-        </w:tblBorders>
-        <w:tblLook w:val="04A0" w:firstRow="1" w:lastRow="0" w:firstColumn="1" w:lastColumn="0" w:noHBand="0" w:noVBand="1"/>
+        <w:tblLook w:val="04A0"/>
       </w:tblPr>
       <w:tblGrid>
         <w:gridCol w:w="1413"/>
@@ -978,37 +1118,15 @@
       <w:pPr>
         <w:pStyle w:val="Overskrift2"/>
       </w:pPr>
-      <w:proofErr w:type="gramStart"/>
-      <w:r>
-        <w:t>void</w:t>
-      </w:r>
-      <w:proofErr w:type="gramEnd"/>
-      <w:r>
-        <w:t xml:space="preserve"> </w:t>
-      </w:r>
-      <w:r>
-        <w:t>initMPU6050(</w:t>
-      </w:r>
-      <w:r>
-        <w:t>void</w:t>
-      </w:r>
-      <w:r>
-        <w:t>)</w:t>
+      <w:r>
+        <w:t>void initMPU6050(void)</w:t>
       </w:r>
     </w:p>
     <w:tbl>
       <w:tblPr>
         <w:tblStyle w:val="Tabel-Gitter"/>
         <w:tblW w:w="0" w:type="auto"/>
-        <w:tblBorders>
-          <w:top w:val="none" w:sz="0" w:space="0" w:color="auto"/>
-          <w:left w:val="none" w:sz="0" w:space="0" w:color="auto"/>
-          <w:bottom w:val="none" w:sz="0" w:space="0" w:color="auto"/>
-          <w:right w:val="none" w:sz="0" w:space="0" w:color="auto"/>
-          <w:insideH w:val="none" w:sz="0" w:space="0" w:color="auto"/>
-          <w:insideV w:val="none" w:sz="0" w:space="0" w:color="auto"/>
-        </w:tblBorders>
-        <w:tblLook w:val="04A0" w:firstRow="1" w:lastRow="0" w:firstColumn="1" w:lastColumn="0" w:noHBand="0" w:noVBand="1"/>
+        <w:tblLook w:val="04A0"/>
       </w:tblPr>
       <w:tblGrid>
         <w:gridCol w:w="1413"/>
@@ -1178,11 +1296,11 @@
       <w:pPr>
         <w:pStyle w:val="Overskrift2"/>
       </w:pPr>
-      <w:proofErr w:type="gramStart"/>
+      <w:proofErr w:type="spellStart"/>
       <w:r>
         <w:t>void</w:t>
       </w:r>
-      <w:proofErr w:type="gramEnd"/>
+      <w:proofErr w:type="spellEnd"/>
       <w:r>
         <w:t xml:space="preserve"> </w:t>
       </w:r>
@@ -1194,9 +1312,11 @@
       <w:r>
         <w:t>(</w:t>
       </w:r>
+      <w:proofErr w:type="spellStart"/>
       <w:r>
         <w:t>void</w:t>
       </w:r>
+      <w:proofErr w:type="spellEnd"/>
       <w:r>
         <w:t>)</w:t>
       </w:r>
@@ -1205,15 +1325,7 @@
       <w:tblPr>
         <w:tblStyle w:val="Tabel-Gitter"/>
         <w:tblW w:w="0" w:type="auto"/>
-        <w:tblBorders>
-          <w:top w:val="none" w:sz="0" w:space="0" w:color="auto"/>
-          <w:left w:val="none" w:sz="0" w:space="0" w:color="auto"/>
-          <w:bottom w:val="none" w:sz="0" w:space="0" w:color="auto"/>
-          <w:right w:val="none" w:sz="0" w:space="0" w:color="auto"/>
-          <w:insideH w:val="none" w:sz="0" w:space="0" w:color="auto"/>
-          <w:insideV w:val="none" w:sz="0" w:space="0" w:color="auto"/>
-        </w:tblBorders>
-        <w:tblLook w:val="04A0" w:firstRow="1" w:lastRow="0" w:firstColumn="1" w:lastColumn="0" w:noHBand="0" w:noVBand="1"/>
+        <w:tblLook w:val="04A0"/>
       </w:tblPr>
       <w:tblGrid>
         <w:gridCol w:w="1413"/>
@@ -1248,19 +1360,11 @@
             </w:r>
             <w:proofErr w:type="spellStart"/>
             <w:r>
-              <w:t>SCB_</w:t>
-            </w:r>
-            <w:proofErr w:type="gramStart"/>
-            <w:r>
-              <w:t>init</w:t>
-            </w:r>
-            <w:proofErr w:type="spellEnd"/>
-            <w:r>
-              <w:t>(</w:t>
-            </w:r>
-            <w:proofErr w:type="gramEnd"/>
-            <w:r>
-              <w:t xml:space="preserve">) og </w:t>
+              <w:t>SCB_init</w:t>
+            </w:r>
+            <w:proofErr w:type="spellEnd"/>
+            <w:r>
+              <w:t xml:space="preserve">() og </w:t>
             </w:r>
             <w:proofErr w:type="spellStart"/>
             <w:r>
@@ -1425,38 +1529,16 @@
       <w:pPr>
         <w:pStyle w:val="Overskrift2"/>
       </w:pPr>
-      <w:proofErr w:type="gramStart"/>
       <w:r>
         <w:lastRenderedPageBreak/>
-        <w:t>void</w:t>
-      </w:r>
-      <w:proofErr w:type="gramEnd"/>
-      <w:r>
-        <w:t xml:space="preserve"> </w:t>
-      </w:r>
-      <w:r>
-        <w:t>setupI2C(</w:t>
-      </w:r>
-      <w:r>
-        <w:t>void</w:t>
-      </w:r>
-      <w:r>
-        <w:t>)</w:t>
+        <w:t>void setupI2C(void)</w:t>
       </w:r>
     </w:p>
     <w:tbl>
       <w:tblPr>
         <w:tblStyle w:val="Tabel-Gitter"/>
         <w:tblW w:w="0" w:type="auto"/>
-        <w:tblBorders>
-          <w:top w:val="none" w:sz="0" w:space="0" w:color="auto"/>
-          <w:left w:val="none" w:sz="0" w:space="0" w:color="auto"/>
-          <w:bottom w:val="none" w:sz="0" w:space="0" w:color="auto"/>
-          <w:right w:val="none" w:sz="0" w:space="0" w:color="auto"/>
-          <w:insideH w:val="none" w:sz="0" w:space="0" w:color="auto"/>
-          <w:insideV w:val="none" w:sz="0" w:space="0" w:color="auto"/>
-        </w:tblBorders>
-        <w:tblLook w:val="04A0" w:firstRow="1" w:lastRow="0" w:firstColumn="1" w:lastColumn="0" w:noHBand="0" w:noVBand="1"/>
+        <w:tblLook w:val="04A0"/>
       </w:tblPr>
       <w:tblGrid>
         <w:gridCol w:w="1413"/>
@@ -1491,19 +1573,11 @@
             </w:r>
             <w:proofErr w:type="spellStart"/>
             <w:r>
-              <w:t>SCB_</w:t>
-            </w:r>
-            <w:proofErr w:type="gramStart"/>
-            <w:r>
-              <w:t>init</w:t>
-            </w:r>
-            <w:proofErr w:type="spellEnd"/>
-            <w:r>
-              <w:t>(</w:t>
-            </w:r>
-            <w:proofErr w:type="gramEnd"/>
-            <w:r>
-              <w:t xml:space="preserve">) og </w:t>
+              <w:t>SCB_init</w:t>
+            </w:r>
+            <w:proofErr w:type="spellEnd"/>
+            <w:r>
+              <w:t xml:space="preserve">() og </w:t>
             </w:r>
             <w:proofErr w:type="spellStart"/>
             <w:r>
@@ -1643,11 +1717,11 @@
       <w:pPr>
         <w:pStyle w:val="Overskrift2"/>
       </w:pPr>
-      <w:proofErr w:type="gramStart"/>
+      <w:proofErr w:type="spellStart"/>
       <w:r>
         <w:t>void</w:t>
       </w:r>
-      <w:proofErr w:type="gramEnd"/>
+      <w:proofErr w:type="spellEnd"/>
       <w:r>
         <w:t xml:space="preserve"> </w:t>
       </w:r>
@@ -1659,9 +1733,11 @@
       <w:r>
         <w:t>(</w:t>
       </w:r>
+      <w:proofErr w:type="spellStart"/>
       <w:r>
         <w:t>void</w:t>
       </w:r>
+      <w:proofErr w:type="spellEnd"/>
       <w:r>
         <w:t>)</w:t>
       </w:r>
@@ -1670,15 +1746,7 @@
       <w:tblPr>
         <w:tblStyle w:val="Tabel-Gitter"/>
         <w:tblW w:w="0" w:type="auto"/>
-        <w:tblBorders>
-          <w:top w:val="none" w:sz="0" w:space="0" w:color="auto"/>
-          <w:left w:val="none" w:sz="0" w:space="0" w:color="auto"/>
-          <w:bottom w:val="none" w:sz="0" w:space="0" w:color="auto"/>
-          <w:right w:val="none" w:sz="0" w:space="0" w:color="auto"/>
-          <w:insideH w:val="none" w:sz="0" w:space="0" w:color="auto"/>
-          <w:insideV w:val="none" w:sz="0" w:space="0" w:color="auto"/>
-        </w:tblBorders>
-        <w:tblLook w:val="04A0" w:firstRow="1" w:lastRow="0" w:firstColumn="1" w:lastColumn="0" w:noHBand="0" w:noVBand="1"/>
+        <w:tblLook w:val="04A0"/>
       </w:tblPr>
       <w:tblGrid>
         <w:gridCol w:w="1413"/>
@@ -1835,31 +1903,15 @@
       <w:pPr>
         <w:pStyle w:val="Overskrift2"/>
       </w:pPr>
-      <w:proofErr w:type="gramStart"/>
-      <w:r>
-        <w:t>void</w:t>
-      </w:r>
-      <w:proofErr w:type="gramEnd"/>
-      <w:r>
-        <w:t xml:space="preserve"> </w:t>
-      </w:r>
-      <w:r>
-        <w:t>readI2C(int)</w:t>
+      <w:r>
+        <w:t>void readI2C(int)</w:t>
       </w:r>
     </w:p>
     <w:tbl>
       <w:tblPr>
         <w:tblStyle w:val="Tabel-Gitter"/>
         <w:tblW w:w="0" w:type="auto"/>
-        <w:tblBorders>
-          <w:top w:val="none" w:sz="0" w:space="0" w:color="auto"/>
-          <w:left w:val="none" w:sz="0" w:space="0" w:color="auto"/>
-          <w:bottom w:val="none" w:sz="0" w:space="0" w:color="auto"/>
-          <w:right w:val="none" w:sz="0" w:space="0" w:color="auto"/>
-          <w:insideH w:val="none" w:sz="0" w:space="0" w:color="auto"/>
-          <w:insideV w:val="none" w:sz="0" w:space="0" w:color="auto"/>
-        </w:tblBorders>
-        <w:tblLook w:val="04A0" w:firstRow="1" w:lastRow="0" w:firstColumn="1" w:lastColumn="0" w:noHBand="0" w:noVBand="1"/>
+        <w:tblLook w:val="04A0"/>
       </w:tblPr>
       <w:tblGrid>
         <w:gridCol w:w="1413"/>
@@ -2078,11 +2130,11 @@
       <w:pPr>
         <w:pStyle w:val="Overskrift2"/>
       </w:pPr>
-      <w:proofErr w:type="gramStart"/>
+      <w:proofErr w:type="spellStart"/>
       <w:r>
         <w:t>void</w:t>
       </w:r>
-      <w:proofErr w:type="gramEnd"/>
+      <w:proofErr w:type="spellEnd"/>
       <w:r>
         <w:t xml:space="preserve"> </w:t>
       </w:r>
@@ -2092,22 +2144,22 @@
       </w:r>
       <w:proofErr w:type="spellEnd"/>
       <w:r>
-        <w:t>(void)</w:t>
+        <w:t>(</w:t>
+      </w:r>
+      <w:proofErr w:type="spellStart"/>
+      <w:r>
+        <w:t>void</w:t>
+      </w:r>
+      <w:proofErr w:type="spellEnd"/>
+      <w:r>
+        <w:t>)</w:t>
       </w:r>
     </w:p>
     <w:tbl>
       <w:tblPr>
         <w:tblStyle w:val="Tabel-Gitter"/>
         <w:tblW w:w="0" w:type="auto"/>
-        <w:tblBorders>
-          <w:top w:val="none" w:sz="0" w:space="0" w:color="auto"/>
-          <w:left w:val="none" w:sz="0" w:space="0" w:color="auto"/>
-          <w:bottom w:val="none" w:sz="0" w:space="0" w:color="auto"/>
-          <w:right w:val="none" w:sz="0" w:space="0" w:color="auto"/>
-          <w:insideH w:val="none" w:sz="0" w:space="0" w:color="auto"/>
-          <w:insideV w:val="none" w:sz="0" w:space="0" w:color="auto"/>
-        </w:tblBorders>
-        <w:tblLook w:val="04A0" w:firstRow="1" w:lastRow="0" w:firstColumn="1" w:lastColumn="0" w:noHBand="0" w:noVBand="1"/>
+        <w:tblLook w:val="04A0"/>
       </w:tblPr>
       <w:tblGrid>
         <w:gridCol w:w="1413"/>
@@ -2183,7 +2235,6 @@
               <w:t xml:space="preserve">Kalder funktionen </w:t>
             </w:r>
             <w:proofErr w:type="spellStart"/>
-            <w:proofErr w:type="gramStart"/>
             <w:r>
               <w:t>setdataArray</w:t>
             </w:r>
@@ -2191,9 +2242,37 @@
             <w:r>
               <w:t>(</w:t>
             </w:r>
-            <w:proofErr w:type="gramEnd"/>
-            <w:r>
-              <w:t>int, int, int, int).</w:t>
+            <w:proofErr w:type="spellStart"/>
+            <w:r>
+              <w:t>int</w:t>
+            </w:r>
+            <w:proofErr w:type="spellEnd"/>
+            <w:r>
+              <w:t xml:space="preserve">, </w:t>
+            </w:r>
+            <w:proofErr w:type="spellStart"/>
+            <w:r>
+              <w:t>int</w:t>
+            </w:r>
+            <w:proofErr w:type="spellEnd"/>
+            <w:r>
+              <w:t xml:space="preserve">, </w:t>
+            </w:r>
+            <w:proofErr w:type="spellStart"/>
+            <w:r>
+              <w:t>int</w:t>
+            </w:r>
+            <w:proofErr w:type="spellEnd"/>
+            <w:r>
+              <w:t xml:space="preserve">, </w:t>
+            </w:r>
+            <w:proofErr w:type="spellStart"/>
+            <w:r>
+              <w:t>int</w:t>
+            </w:r>
+            <w:proofErr w:type="spellEnd"/>
+            <w:r>
+              <w:t>).</w:t>
             </w:r>
           </w:p>
           <w:p/>
@@ -2347,8 +2426,58 @@
         <w:rPr>
           <w:lang w:val="en-US"/>
         </w:rPr>
-        <w:t>(int, int, int, int</w:t>
-      </w:r>
+        <w:t>(</w:t>
+      </w:r>
+      <w:proofErr w:type="spellStart"/>
+      <w:r>
+        <w:rPr>
+          <w:lang w:val="en-US"/>
+        </w:rPr>
+        <w:t>int</w:t>
+      </w:r>
+      <w:proofErr w:type="spellEnd"/>
+      <w:r>
+        <w:rPr>
+          <w:lang w:val="en-US"/>
+        </w:rPr>
+        <w:t xml:space="preserve">, </w:t>
+      </w:r>
+      <w:proofErr w:type="spellStart"/>
+      <w:r>
+        <w:rPr>
+          <w:lang w:val="en-US"/>
+        </w:rPr>
+        <w:t>int</w:t>
+      </w:r>
+      <w:proofErr w:type="spellEnd"/>
+      <w:r>
+        <w:rPr>
+          <w:lang w:val="en-US"/>
+        </w:rPr>
+        <w:t xml:space="preserve">, </w:t>
+      </w:r>
+      <w:proofErr w:type="spellStart"/>
+      <w:r>
+        <w:rPr>
+          <w:lang w:val="en-US"/>
+        </w:rPr>
+        <w:t>int</w:t>
+      </w:r>
+      <w:proofErr w:type="spellEnd"/>
+      <w:r>
+        <w:rPr>
+          <w:lang w:val="en-US"/>
+        </w:rPr>
+        <w:t xml:space="preserve">, </w:t>
+      </w:r>
+      <w:proofErr w:type="spellStart"/>
+      <w:r>
+        <w:rPr>
+          <w:lang w:val="en-US"/>
+        </w:rPr>
+        <w:t>int</w:t>
+      </w:r>
+      <w:proofErr w:type="spellEnd"/>
       <w:r>
         <w:rPr>
           <w:lang w:val="en-US"/>
@@ -2360,15 +2489,7 @@
       <w:tblPr>
         <w:tblStyle w:val="Tabel-Gitter"/>
         <w:tblW w:w="0" w:type="auto"/>
-        <w:tblBorders>
-          <w:top w:val="none" w:sz="0" w:space="0" w:color="auto"/>
-          <w:left w:val="none" w:sz="0" w:space="0" w:color="auto"/>
-          <w:bottom w:val="none" w:sz="0" w:space="0" w:color="auto"/>
-          <w:right w:val="none" w:sz="0" w:space="0" w:color="auto"/>
-          <w:insideH w:val="none" w:sz="0" w:space="0" w:color="auto"/>
-          <w:insideV w:val="none" w:sz="0" w:space="0" w:color="auto"/>
-        </w:tblBorders>
-        <w:tblLook w:val="04A0" w:firstRow="1" w:lastRow="0" w:firstColumn="1" w:lastColumn="0" w:noHBand="0" w:noVBand="1"/>
+        <w:tblLook w:val="04A0"/>
       </w:tblPr>
       <w:tblGrid>
         <w:gridCol w:w="1413"/>
@@ -2445,27 +2566,64 @@
             <w:tcW w:w="8215" w:type="dxa"/>
           </w:tcPr>
           <w:p>
-            <w:r>
-              <w:t xml:space="preserve">Fire int: ID, </w:t>
-            </w:r>
-            <w:proofErr w:type="spellStart"/>
-            <w:r>
+            <w:pPr>
+              <w:rPr>
+                <w:lang w:val="en-US"/>
+              </w:rPr>
+            </w:pPr>
+            <w:r>
+              <w:rPr>
+                <w:lang w:val="en-US"/>
+              </w:rPr>
+              <w:t xml:space="preserve">Fire </w:t>
+            </w:r>
+            <w:proofErr w:type="spellStart"/>
+            <w:r>
+              <w:rPr>
+                <w:lang w:val="en-US"/>
+              </w:rPr>
+              <w:t>int</w:t>
+            </w:r>
+            <w:proofErr w:type="spellEnd"/>
+            <w:r>
+              <w:rPr>
+                <w:lang w:val="en-US"/>
+              </w:rPr>
+              <w:t xml:space="preserve">: ID, </w:t>
+            </w:r>
+            <w:proofErr w:type="spellStart"/>
+            <w:r>
+              <w:rPr>
+                <w:lang w:val="en-US"/>
+              </w:rPr>
               <w:t>x_data</w:t>
             </w:r>
             <w:proofErr w:type="spellEnd"/>
             <w:r>
+              <w:rPr>
+                <w:lang w:val="en-US"/>
+              </w:rPr>
               <w:t xml:space="preserve">, </w:t>
             </w:r>
             <w:proofErr w:type="spellStart"/>
             <w:r>
+              <w:rPr>
+                <w:lang w:val="en-US"/>
+              </w:rPr>
               <w:t>y_data</w:t>
             </w:r>
             <w:proofErr w:type="spellEnd"/>
             <w:r>
+              <w:rPr>
+                <w:lang w:val="en-US"/>
+              </w:rPr>
               <w:t xml:space="preserve">, </w:t>
             </w:r>
             <w:proofErr w:type="spellStart"/>
             <w:r>
+              <w:rPr>
+                <w:lang w:val="en-US"/>
+              </w:rPr>
               <w:t>z_data</w:t>
             </w:r>
             <w:proofErr w:type="spellEnd"/>
@@ -2541,11 +2699,11 @@
       <w:pPr>
         <w:pStyle w:val="Overskrift2"/>
       </w:pPr>
-      <w:proofErr w:type="gramStart"/>
+      <w:proofErr w:type="spellStart"/>
       <w:r>
         <w:t>void</w:t>
       </w:r>
-      <w:proofErr w:type="gramEnd"/>
+      <w:proofErr w:type="spellEnd"/>
       <w:r>
         <w:t xml:space="preserve"> </w:t>
       </w:r>
@@ -2557,9 +2715,11 @@
       <w:r>
         <w:t>(</w:t>
       </w:r>
+      <w:proofErr w:type="spellStart"/>
       <w:r>
         <w:t>void</w:t>
       </w:r>
+      <w:proofErr w:type="spellEnd"/>
       <w:r>
         <w:t>)</w:t>
       </w:r>
@@ -2568,15 +2728,7 @@
       <w:tblPr>
         <w:tblStyle w:val="Tabel-Gitter"/>
         <w:tblW w:w="0" w:type="auto"/>
-        <w:tblBorders>
-          <w:top w:val="none" w:sz="0" w:space="0" w:color="auto"/>
-          <w:left w:val="none" w:sz="0" w:space="0" w:color="auto"/>
-          <w:bottom w:val="none" w:sz="0" w:space="0" w:color="auto"/>
-          <w:right w:val="none" w:sz="0" w:space="0" w:color="auto"/>
-          <w:insideH w:val="none" w:sz="0" w:space="0" w:color="auto"/>
-          <w:insideV w:val="none" w:sz="0" w:space="0" w:color="auto"/>
-        </w:tblBorders>
-        <w:tblLook w:val="04A0" w:firstRow="1" w:lastRow="0" w:firstColumn="1" w:lastColumn="0" w:noHBand="0" w:noVBand="1"/>
+        <w:tblLook w:val="04A0"/>
       </w:tblPr>
       <w:tblGrid>
         <w:gridCol w:w="1413"/>
@@ -2618,36 +2770,23 @@
               <w:t xml:space="preserve"> i samme rækkefølge som de er sat i </w:t>
             </w:r>
             <w:proofErr w:type="spellStart"/>
-            <w:proofErr w:type="gramStart"/>
             <w:r>
               <w:t>setdataArray</w:t>
             </w:r>
             <w:proofErr w:type="spellEnd"/>
             <w:r>
-              <w:t>(</w:t>
-            </w:r>
-            <w:proofErr w:type="gramEnd"/>
-            <w:r>
-              <w:t>). Den sidste plads i arrayet sættes til NUL.</w:t>
+              <w:t>(). Den sidste plads i arrayet sættes til NUL.</w:t>
             </w:r>
             <w:r>
               <w:t xml:space="preserve"> Herefter sendes array over BT vha. </w:t>
             </w:r>
             <w:proofErr w:type="spellStart"/>
             <w:r>
-              <w:t>UART_</w:t>
-            </w:r>
-            <w:proofErr w:type="gramStart"/>
-            <w:r>
-              <w:t>UartPutString</w:t>
-            </w:r>
-            <w:proofErr w:type="spellEnd"/>
-            <w:r>
-              <w:t>(</w:t>
-            </w:r>
-            <w:proofErr w:type="gramEnd"/>
-            <w:r>
-              <w:t>)</w:t>
+              <w:t>UART_UartPutString</w:t>
+            </w:r>
+            <w:proofErr w:type="spellEnd"/>
+            <w:r>
+              <w:t>()</w:t>
             </w:r>
           </w:p>
           <w:p/>
@@ -2677,11 +2816,9 @@
             <w:tcW w:w="8215" w:type="dxa"/>
           </w:tcPr>
           <w:p>
-            <w:proofErr w:type="gramStart"/>
             <w:r>
               <w:t>ingen</w:t>
             </w:r>
-            <w:proofErr w:type="gramEnd"/>
           </w:p>
         </w:tc>
       </w:tr>
@@ -2754,37 +2891,15 @@
       <w:pPr>
         <w:pStyle w:val="Overskrift2"/>
       </w:pPr>
-      <w:proofErr w:type="gramStart"/>
-      <w:r>
-        <w:t>void</w:t>
-      </w:r>
-      <w:proofErr w:type="gramEnd"/>
-      <w:r>
-        <w:t xml:space="preserve"> </w:t>
-      </w:r>
-      <w:r>
-        <w:t>handleI2CError(</w:t>
-      </w:r>
-      <w:r>
-        <w:t>void</w:t>
-      </w:r>
-      <w:r>
-        <w:t>)</w:t>
+      <w:r>
+        <w:t>void handleI2CError(void)</w:t>
       </w:r>
     </w:p>
     <w:tbl>
       <w:tblPr>
         <w:tblStyle w:val="Tabel-Gitter"/>
         <w:tblW w:w="0" w:type="auto"/>
-        <w:tblBorders>
-          <w:top w:val="none" w:sz="0" w:space="0" w:color="auto"/>
-          <w:left w:val="none" w:sz="0" w:space="0" w:color="auto"/>
-          <w:bottom w:val="none" w:sz="0" w:space="0" w:color="auto"/>
-          <w:right w:val="none" w:sz="0" w:space="0" w:color="auto"/>
-          <w:insideH w:val="none" w:sz="0" w:space="0" w:color="auto"/>
-          <w:insideV w:val="none" w:sz="0" w:space="0" w:color="auto"/>
-        </w:tblBorders>
-        <w:tblLook w:val="04A0" w:firstRow="1" w:lastRow="0" w:firstColumn="1" w:lastColumn="0" w:noHBand="0" w:noVBand="1"/>
+        <w:tblLook w:val="04A0"/>
       </w:tblPr>
       <w:tblGrid>
         <w:gridCol w:w="1413"/>
@@ -2844,11 +2959,9 @@
             <w:tcW w:w="8215" w:type="dxa"/>
           </w:tcPr>
           <w:p>
-            <w:proofErr w:type="gramStart"/>
             <w:r>
               <w:t>ingen</w:t>
             </w:r>
-            <w:proofErr w:type="gramEnd"/>
           </w:p>
         </w:tc>
       </w:tr>
@@ -2950,28 +3063,56 @@
         <w:rPr>
           <w:lang w:val="en-US"/>
         </w:rPr>
-        <w:t>(int, int</w:t>
-      </w:r>
+        <w:t>(</w:t>
+      </w:r>
+      <w:proofErr w:type="spellStart"/>
       <w:r>
         <w:rPr>
           <w:lang w:val="en-US"/>
         </w:rPr>
-        <w:t>, int)</w:t>
+        <w:t>int</w:t>
+      </w:r>
+      <w:proofErr w:type="spellEnd"/>
+      <w:r>
+        <w:rPr>
+          <w:lang w:val="en-US"/>
+        </w:rPr>
+        <w:t xml:space="preserve">, </w:t>
+      </w:r>
+      <w:proofErr w:type="spellStart"/>
+      <w:r>
+        <w:rPr>
+          <w:lang w:val="en-US"/>
+        </w:rPr>
+        <w:t>int</w:t>
+      </w:r>
+      <w:proofErr w:type="spellEnd"/>
+      <w:r>
+        <w:rPr>
+          <w:lang w:val="en-US"/>
+        </w:rPr>
+        <w:t xml:space="preserve">, </w:t>
+      </w:r>
+      <w:proofErr w:type="spellStart"/>
+      <w:r>
+        <w:rPr>
+          <w:lang w:val="en-US"/>
+        </w:rPr>
+        <w:t>int</w:t>
+      </w:r>
+      <w:proofErr w:type="spellEnd"/>
+      <w:r>
+        <w:rPr>
+          <w:lang w:val="en-US"/>
+        </w:rPr>
+        <w:t>)</w:t>
       </w:r>
     </w:p>
     <w:tbl>
       <w:tblPr>
         <w:tblStyle w:val="Tabel-Gitter"/>
         <w:tblW w:w="0" w:type="auto"/>
-        <w:tblBorders>
-          <w:top w:val="none" w:sz="0" w:space="0" w:color="auto"/>
-          <w:left w:val="none" w:sz="0" w:space="0" w:color="auto"/>
-          <w:bottom w:val="none" w:sz="0" w:space="0" w:color="auto"/>
-          <w:right w:val="none" w:sz="0" w:space="0" w:color="auto"/>
-          <w:insideH w:val="none" w:sz="0" w:space="0" w:color="auto"/>
-          <w:insideV w:val="none" w:sz="0" w:space="0" w:color="auto"/>
-        </w:tblBorders>
-        <w:tblLook w:val="04A0" w:firstRow="1" w:lastRow="0" w:firstColumn="1" w:lastColumn="0" w:noHBand="0" w:noVBand="1"/>
+        <w:tblLook w:val="04A0"/>
       </w:tblPr>
       <w:tblGrid>
         <w:gridCol w:w="1413"/>
@@ -3060,7 +3201,15 @@
             </w:r>
             <w:proofErr w:type="spellEnd"/>
             <w:r>
-              <w:t xml:space="preserve"> inkrementeres hver gang funktionen kaldes. </w:t>
+              <w:t xml:space="preserve"> </w:t>
+            </w:r>
+            <w:proofErr w:type="spellStart"/>
+            <w:r>
+              <w:t>inkrementeres</w:t>
+            </w:r>
+            <w:proofErr w:type="spellEnd"/>
+            <w:r>
+              <w:t xml:space="preserve"> hver gang funktionen kaldes. </w:t>
             </w:r>
             <w:bookmarkStart w:id="0" w:name="_GoBack"/>
             <w:bookmarkEnd w:id="0"/>
@@ -3190,7 +3339,7 @@
 </file>
 
 <file path=word/endnotes.xml><?xml version="1.0" encoding="utf-8"?>
-<w:endnotes xmlns:wpc="http://schemas.microsoft.com/office/word/2010/wordprocessingCanvas" xmlns:mc="http://schemas.openxmlformats.org/markup-compatibility/2006" xmlns:o="urn:schemas-microsoft-com:office:office" xmlns:r="http://schemas.openxmlformats.org/officeDocument/2006/relationships" xmlns:m="http://schemas.openxmlformats.org/officeDocument/2006/math" xmlns:v="urn:schemas-microsoft-com:vml" xmlns:wp14="http://schemas.microsoft.com/office/word/2010/wordprocessingDrawing" xmlns:wp="http://schemas.openxmlformats.org/drawingml/2006/wordprocessingDrawing" xmlns:w10="urn:schemas-microsoft-com:office:word" xmlns:w="http://schemas.openxmlformats.org/wordprocessingml/2006/main" xmlns:w14="http://schemas.microsoft.com/office/word/2010/wordml" xmlns:w15="http://schemas.microsoft.com/office/word/2012/wordml" xmlns:wpg="http://schemas.microsoft.com/office/word/2010/wordprocessingGroup" xmlns:wpi="http://schemas.microsoft.com/office/word/2010/wordprocessingInk" xmlns:wne="http://schemas.microsoft.com/office/word/2006/wordml" xmlns:wps="http://schemas.microsoft.com/office/word/2010/wordprocessingShape" mc:Ignorable="w14 w15 wp14">
+<w:endnotes xmlns:ve="http://schemas.openxmlformats.org/markup-compatibility/2006" xmlns:o="urn:schemas-microsoft-com:office:office" xmlns:r="http://schemas.openxmlformats.org/officeDocument/2006/relationships" xmlns:m="http://schemas.openxmlformats.org/officeDocument/2006/math" xmlns:v="urn:schemas-microsoft-com:vml" xmlns:wp="http://schemas.openxmlformats.org/drawingml/2006/wordprocessingDrawing" xmlns:w10="urn:schemas-microsoft-com:office:word" xmlns:w="http://schemas.openxmlformats.org/wordprocessingml/2006/main" xmlns:wne="http://schemas.microsoft.com/office/word/2006/wordml">
   <w:endnote w:type="separator" w:id="-1">
     <w:p>
       <w:pPr>
@@ -3215,7 +3364,7 @@
 </file>
 
 <file path=word/footnotes.xml><?xml version="1.0" encoding="utf-8"?>
-<w:footnotes xmlns:wpc="http://schemas.microsoft.com/office/word/2010/wordprocessingCanvas" xmlns:mc="http://schemas.openxmlformats.org/markup-compatibility/2006" xmlns:o="urn:schemas-microsoft-com:office:office" xmlns:r="http://schemas.openxmlformats.org/officeDocument/2006/relationships" xmlns:m="http://schemas.openxmlformats.org/officeDocument/2006/math" xmlns:v="urn:schemas-microsoft-com:vml" xmlns:wp14="http://schemas.microsoft.com/office/word/2010/wordprocessingDrawing" xmlns:wp="http://schemas.openxmlformats.org/drawingml/2006/wordprocessingDrawing" xmlns:w10="urn:schemas-microsoft-com:office:word" xmlns:w="http://schemas.openxmlformats.org/wordprocessingml/2006/main" xmlns:w14="http://schemas.microsoft.com/office/word/2010/wordml" xmlns:w15="http://schemas.microsoft.com/office/word/2012/wordml" xmlns:wpg="http://schemas.microsoft.com/office/word/2010/wordprocessingGroup" xmlns:wpi="http://schemas.microsoft.com/office/word/2010/wordprocessingInk" xmlns:wne="http://schemas.microsoft.com/office/word/2006/wordml" xmlns:wps="http://schemas.microsoft.com/office/word/2010/wordprocessingShape" mc:Ignorable="w14 w15 wp14">
+<w:footnotes xmlns:ve="http://schemas.openxmlformats.org/markup-compatibility/2006" xmlns:o="urn:schemas-microsoft-com:office:office" xmlns:r="http://schemas.openxmlformats.org/officeDocument/2006/relationships" xmlns:m="http://schemas.openxmlformats.org/officeDocument/2006/math" xmlns:v="urn:schemas-microsoft-com:vml" xmlns:wp="http://schemas.openxmlformats.org/drawingml/2006/wordprocessingDrawing" xmlns:w10="urn:schemas-microsoft-com:office:word" xmlns:w="http://schemas.openxmlformats.org/wordprocessingml/2006/main" xmlns:wne="http://schemas.microsoft.com/office/word/2006/wordml">
   <w:footnote w:type="separator" w:id="-1">
     <w:p>
       <w:pPr>
@@ -3256,7 +3405,7 @@
 </file>
 
 <file path=word/styles.xml><?xml version="1.0" encoding="utf-8"?>
-<w:styles xmlns:mc="http://schemas.openxmlformats.org/markup-compatibility/2006" xmlns:r="http://schemas.openxmlformats.org/officeDocument/2006/relationships" xmlns:w="http://schemas.openxmlformats.org/wordprocessingml/2006/main" xmlns:w14="http://schemas.microsoft.com/office/word/2010/wordml" xmlns:w15="http://schemas.microsoft.com/office/word/2012/wordml" mc:Ignorable="w14 w15">
+<w:styles xmlns:r="http://schemas.openxmlformats.org/officeDocument/2006/relationships" xmlns:w="http://schemas.openxmlformats.org/wordprocessingml/2006/main">
   <w:docDefaults>
     <w:rPrDefault>
       <w:rPr>
@@ -3272,382 +3421,149 @@
       </w:pPr>
     </w:pPrDefault>
   </w:docDefaults>
-  <w:latentStyles w:defLockedState="0" w:defUIPriority="99" w:defSemiHidden="0" w:defUnhideWhenUsed="0" w:defQFormat="0" w:count="371">
-    <w:lsdException w:name="Normal" w:uiPriority="0" w:qFormat="1"/>
-    <w:lsdException w:name="heading 1" w:uiPriority="9" w:qFormat="1"/>
-    <w:lsdException w:name="heading 2" w:semiHidden="1" w:uiPriority="9" w:unhideWhenUsed="1" w:qFormat="1"/>
-    <w:lsdException w:name="heading 3" w:semiHidden="1" w:uiPriority="9" w:unhideWhenUsed="1" w:qFormat="1"/>
-    <w:lsdException w:name="heading 4" w:semiHidden="1" w:uiPriority="9" w:unhideWhenUsed="1" w:qFormat="1"/>
-    <w:lsdException w:name="heading 5" w:semiHidden="1" w:uiPriority="9" w:unhideWhenUsed="1" w:qFormat="1"/>
-    <w:lsdException w:name="heading 6" w:semiHidden="1" w:uiPriority="9" w:unhideWhenUsed="1" w:qFormat="1"/>
-    <w:lsdException w:name="heading 7" w:semiHidden="1" w:uiPriority="9" w:unhideWhenUsed="1" w:qFormat="1"/>
-    <w:lsdException w:name="heading 8" w:semiHidden="1" w:uiPriority="9" w:unhideWhenUsed="1" w:qFormat="1"/>
-    <w:lsdException w:name="heading 9" w:semiHidden="1" w:uiPriority="9" w:unhideWhenUsed="1" w:qFormat="1"/>
-    <w:lsdException w:name="index 1" w:semiHidden="1" w:unhideWhenUsed="1"/>
-    <w:lsdException w:name="index 2" w:semiHidden="1" w:unhideWhenUsed="1"/>
-    <w:lsdException w:name="index 3" w:semiHidden="1" w:unhideWhenUsed="1"/>
-    <w:lsdException w:name="index 4" w:semiHidden="1" w:unhideWhenUsed="1"/>
-    <w:lsdException w:name="index 5" w:semiHidden="1" w:unhideWhenUsed="1"/>
-    <w:lsdException w:name="index 6" w:semiHidden="1" w:unhideWhenUsed="1"/>
-    <w:lsdException w:name="index 7" w:semiHidden="1" w:unhideWhenUsed="1"/>
-    <w:lsdException w:name="index 8" w:semiHidden="1" w:unhideWhenUsed="1"/>
-    <w:lsdException w:name="index 9" w:semiHidden="1" w:unhideWhenUsed="1"/>
-    <w:lsdException w:name="toc 1" w:semiHidden="1" w:uiPriority="39" w:unhideWhenUsed="1"/>
-    <w:lsdException w:name="toc 2" w:semiHidden="1" w:uiPriority="39" w:unhideWhenUsed="1"/>
-    <w:lsdException w:name="toc 3" w:semiHidden="1" w:uiPriority="39" w:unhideWhenUsed="1"/>
-    <w:lsdException w:name="toc 4" w:semiHidden="1" w:uiPriority="39" w:unhideWhenUsed="1"/>
-    <w:lsdException w:name="toc 5" w:semiHidden="1" w:uiPriority="39" w:unhideWhenUsed="1"/>
-    <w:lsdException w:name="toc 6" w:semiHidden="1" w:uiPriority="39" w:unhideWhenUsed="1"/>
-    <w:lsdException w:name="toc 7" w:semiHidden="1" w:uiPriority="39" w:unhideWhenUsed="1"/>
-    <w:lsdException w:name="toc 8" w:semiHidden="1" w:uiPriority="39" w:unhideWhenUsed="1"/>
-    <w:lsdException w:name="toc 9" w:semiHidden="1" w:uiPriority="39" w:unhideWhenUsed="1"/>
-    <w:lsdException w:name="Normal Indent" w:semiHidden="1" w:unhideWhenUsed="1"/>
-    <w:lsdException w:name="footnote text" w:semiHidden="1" w:unhideWhenUsed="1"/>
-    <w:lsdException w:name="annotation text" w:semiHidden="1" w:unhideWhenUsed="1"/>
-    <w:lsdException w:name="header" w:semiHidden="1" w:unhideWhenUsed="1"/>
-    <w:lsdException w:name="footer" w:semiHidden="1" w:unhideWhenUsed="1"/>
-    <w:lsdException w:name="index heading" w:semiHidden="1" w:unhideWhenUsed="1"/>
-    <w:lsdException w:name="caption" w:semiHidden="1" w:uiPriority="35" w:unhideWhenUsed="1" w:qFormat="1"/>
-    <w:lsdException w:name="table of figures" w:semiHidden="1" w:unhideWhenUsed="1"/>
-    <w:lsdException w:name="envelope address" w:semiHidden="1" w:unhideWhenUsed="1"/>
-    <w:lsdException w:name="envelope return" w:semiHidden="1" w:unhideWhenUsed="1"/>
-    <w:lsdException w:name="footnote reference" w:semiHidden="1" w:unhideWhenUsed="1"/>
-    <w:lsdException w:name="annotation reference" w:semiHidden="1" w:unhideWhenUsed="1"/>
-    <w:lsdException w:name="line number" w:semiHidden="1" w:unhideWhenUsed="1"/>
-    <w:lsdException w:name="page number" w:semiHidden="1" w:unhideWhenUsed="1"/>
-    <w:lsdException w:name="endnote reference" w:semiHidden="1" w:unhideWhenUsed="1"/>
-    <w:lsdException w:name="endnote text" w:semiHidden="1" w:unhideWhenUsed="1"/>
-    <w:lsdException w:name="table of authorities" w:semiHidden="1" w:unhideWhenUsed="1"/>
-    <w:lsdException w:name="macro" w:semiHidden="1" w:unhideWhenUsed="1"/>
-    <w:lsdException w:name="toa heading" w:semiHidden="1" w:unhideWhenUsed="1"/>
-    <w:lsdException w:name="List" w:semiHidden="1" w:unhideWhenUsed="1"/>
-    <w:lsdException w:name="List Bullet" w:semiHidden="1" w:unhideWhenUsed="1"/>
-    <w:lsdException w:name="List Number" w:semiHidden="1" w:unhideWhenUsed="1"/>
-    <w:lsdException w:name="List 2" w:semiHidden="1" w:unhideWhenUsed="1"/>
-    <w:lsdException w:name="List 3" w:semiHidden="1" w:unhideWhenUsed="1"/>
-    <w:lsdException w:name="List 4" w:semiHidden="1" w:unhideWhenUsed="1"/>
-    <w:lsdException w:name="List 5" w:semiHidden="1" w:unhideWhenUsed="1"/>
-    <w:lsdException w:name="List Bullet 2" w:semiHidden="1" w:unhideWhenUsed="1"/>
-    <w:lsdException w:name="List Bullet 3" w:semiHidden="1" w:unhideWhenUsed="1"/>
-    <w:lsdException w:name="List Bullet 4" w:semiHidden="1" w:unhideWhenUsed="1"/>
-    <w:lsdException w:name="List Bullet 5" w:semiHidden="1" w:unhideWhenUsed="1"/>
-    <w:lsdException w:name="List Number 2" w:semiHidden="1" w:unhideWhenUsed="1"/>
-    <w:lsdException w:name="List Number 3" w:semiHidden="1" w:unhideWhenUsed="1"/>
-    <w:lsdException w:name="List Number 4" w:semiHidden="1" w:unhideWhenUsed="1"/>
-    <w:lsdException w:name="List Number 5" w:semiHidden="1" w:unhideWhenUsed="1"/>
-    <w:lsdException w:name="Title" w:uiPriority="10" w:qFormat="1"/>
-    <w:lsdException w:name="Closing" w:semiHidden="1" w:unhideWhenUsed="1"/>
-    <w:lsdException w:name="Signature" w:semiHidden="1" w:unhideWhenUsed="1"/>
-    <w:lsdException w:name="Default Paragraph Font" w:semiHidden="1" w:uiPriority="1" w:unhideWhenUsed="1"/>
-    <w:lsdException w:name="Body Text" w:semiHidden="1" w:unhideWhenUsed="1"/>
-    <w:lsdException w:name="Body Text Indent" w:semiHidden="1" w:unhideWhenUsed="1"/>
-    <w:lsdException w:name="List Continue" w:semiHidden="1" w:unhideWhenUsed="1"/>
-    <w:lsdException w:name="List Continue 2" w:semiHidden="1" w:unhideWhenUsed="1"/>
-    <w:lsdException w:name="List Continue 3" w:semiHidden="1" w:unhideWhenUsed="1"/>
-    <w:lsdException w:name="List Continue 4" w:semiHidden="1" w:unhideWhenUsed="1"/>
-    <w:lsdException w:name="List Continue 5" w:semiHidden="1" w:unhideWhenUsed="1"/>
-    <w:lsdException w:name="Message Header" w:semiHidden="1" w:unhideWhenUsed="1"/>
-    <w:lsdException w:name="Subtitle" w:uiPriority="11" w:qFormat="1"/>
-    <w:lsdException w:name="Salutation" w:semiHidden="1" w:unhideWhenUsed="1"/>
-    <w:lsdException w:name="Date" w:semiHidden="1" w:unhideWhenUsed="1"/>
-    <w:lsdException w:name="Body Text First Indent" w:semiHidden="1" w:unhideWhenUsed="1"/>
-    <w:lsdException w:name="Body Text First Indent 2" w:semiHidden="1" w:unhideWhenUsed="1"/>
-    <w:lsdException w:name="Note Heading" w:semiHidden="1" w:unhideWhenUsed="1"/>
-    <w:lsdException w:name="Body Text 2" w:semiHidden="1" w:unhideWhenUsed="1"/>
-    <w:lsdException w:name="Body Text 3" w:semiHidden="1" w:unhideWhenUsed="1"/>
-    <w:lsdException w:name="Body Text Indent 2" w:semiHidden="1" w:unhideWhenUsed="1"/>
-    <w:lsdException w:name="Body Text Indent 3" w:semiHidden="1" w:unhideWhenUsed="1"/>
-    <w:lsdException w:name="Block Text" w:semiHidden="1" w:unhideWhenUsed="1"/>
-    <w:lsdException w:name="Hyperlink" w:semiHidden="1" w:unhideWhenUsed="1"/>
-    <w:lsdException w:name="FollowedHyperlink" w:semiHidden="1" w:unhideWhenUsed="1"/>
-    <w:lsdException w:name="Strong" w:uiPriority="22" w:qFormat="1"/>
-    <w:lsdException w:name="Emphasis" w:uiPriority="20" w:qFormat="1"/>
-    <w:lsdException w:name="Document Map" w:semiHidden="1" w:unhideWhenUsed="1"/>
-    <w:lsdException w:name="Plain Text" w:semiHidden="1" w:unhideWhenUsed="1"/>
-    <w:lsdException w:name="E-mail Signature" w:semiHidden="1" w:unhideWhenUsed="1"/>
-    <w:lsdException w:name="HTML Top of Form" w:semiHidden="1" w:unhideWhenUsed="1"/>
-    <w:lsdException w:name="HTML Bottom of Form" w:semiHidden="1" w:unhideWhenUsed="1"/>
-    <w:lsdException w:name="Normal (Web)" w:semiHidden="1" w:unhideWhenUsed="1"/>
-    <w:lsdException w:name="HTML Acronym" w:semiHidden="1" w:unhideWhenUsed="1"/>
-    <w:lsdException w:name="HTML Address" w:semiHidden="1" w:unhideWhenUsed="1"/>
-    <w:lsdException w:name="HTML Cite" w:semiHidden="1" w:unhideWhenUsed="1"/>
-    <w:lsdException w:name="HTML Code" w:semiHidden="1" w:unhideWhenUsed="1"/>
-    <w:lsdException w:name="HTML Definition" w:semiHidden="1" w:unhideWhenUsed="1"/>
-    <w:lsdException w:name="HTML Keyboard" w:semiHidden="1" w:unhideWhenUsed="1"/>
-    <w:lsdException w:name="HTML Preformatted" w:semiHidden="1" w:unhideWhenUsed="1"/>
-    <w:lsdException w:name="HTML Sample" w:semiHidden="1" w:unhideWhenUsed="1"/>
-    <w:lsdException w:name="HTML Typewriter" w:semiHidden="1" w:unhideWhenUsed="1"/>
-    <w:lsdException w:name="HTML Variable" w:semiHidden="1" w:unhideWhenUsed="1"/>
-    <w:lsdException w:name="Normal Table" w:semiHidden="1" w:unhideWhenUsed="1"/>
-    <w:lsdException w:name="annotation subject" w:semiHidden="1" w:unhideWhenUsed="1"/>
-    <w:lsdException w:name="No List" w:semiHidden="1" w:unhideWhenUsed="1"/>
-    <w:lsdException w:name="Outline List 1" w:semiHidden="1" w:unhideWhenUsed="1"/>
-    <w:lsdException w:name="Outline List 2" w:semiHidden="1" w:unhideWhenUsed="1"/>
-    <w:lsdException w:name="Outline List 3" w:semiHidden="1" w:unhideWhenUsed="1"/>
-    <w:lsdException w:name="Table Simple 1" w:semiHidden="1" w:unhideWhenUsed="1"/>
-    <w:lsdException w:name="Table Simple 2" w:semiHidden="1" w:unhideWhenUsed="1"/>
-    <w:lsdException w:name="Table Simple 3" w:semiHidden="1" w:unhideWhenUsed="1"/>
-    <w:lsdException w:name="Table Classic 1" w:semiHidden="1" w:unhideWhenUsed="1"/>
-    <w:lsdException w:name="Table Classic 2" w:semiHidden="1" w:unhideWhenUsed="1"/>
-    <w:lsdException w:name="Table Classic 3" w:semiHidden="1" w:unhideWhenUsed="1"/>
-    <w:lsdException w:name="Table Classic 4" w:semiHidden="1" w:unhideWhenUsed="1"/>
-    <w:lsdException w:name="Table Colorful 1" w:semiHidden="1" w:unhideWhenUsed="1"/>
-    <w:lsdException w:name="Table Colorful 2" w:semiHidden="1" w:unhideWhenUsed="1"/>
-    <w:lsdException w:name="Table Colorful 3" w:semiHidden="1" w:unhideWhenUsed="1"/>
-    <w:lsdException w:name="Table Columns 1" w:semiHidden="1" w:unhideWhenUsed="1"/>
-    <w:lsdException w:name="Table Columns 2" w:semiHidden="1" w:unhideWhenUsed="1"/>
-    <w:lsdException w:name="Table Columns 3" w:semiHidden="1" w:unhideWhenUsed="1"/>
-    <w:lsdException w:name="Table Columns 4" w:semiHidden="1" w:unhideWhenUsed="1"/>
-    <w:lsdException w:name="Table Columns 5" w:semiHidden="1" w:unhideWhenUsed="1"/>
-    <w:lsdException w:name="Table Grid 1" w:semiHidden="1" w:unhideWhenUsed="1"/>
-    <w:lsdException w:name="Table Grid 2" w:semiHidden="1" w:unhideWhenUsed="1"/>
-    <w:lsdException w:name="Table Grid 3" w:semiHidden="1" w:unhideWhenUsed="1"/>
-    <w:lsdException w:name="Table Grid 4" w:semiHidden="1" w:unhideWhenUsed="1"/>
-    <w:lsdException w:name="Table Grid 5" w:semiHidden="1" w:unhideWhenUsed="1"/>
-    <w:lsdException w:name="Table Grid 6" w:semiHidden="1" w:unhideWhenUsed="1"/>
-    <w:lsdException w:name="Table Grid 7" w:semiHidden="1" w:unhideWhenUsed="1"/>
-    <w:lsdException w:name="Table Grid 8" w:semiHidden="1" w:unhideWhenUsed="1"/>
-    <w:lsdException w:name="Table List 1" w:semiHidden="1" w:unhideWhenUsed="1"/>
-    <w:lsdException w:name="Table List 2" w:semiHidden="1" w:unhideWhenUsed="1"/>
-    <w:lsdException w:name="Table List 3" w:semiHidden="1" w:unhideWhenUsed="1"/>
-    <w:lsdException w:name="Table List 4" w:semiHidden="1" w:unhideWhenUsed="1"/>
-    <w:lsdException w:name="Table List 5" w:semiHidden="1" w:unhideWhenUsed="1"/>
-    <w:lsdException w:name="Table List 6" w:semiHidden="1" w:unhideWhenUsed="1"/>
-    <w:lsdException w:name="Table List 7" w:semiHidden="1" w:unhideWhenUsed="1"/>
-    <w:lsdException w:name="Table List 8" w:semiHidden="1" w:unhideWhenUsed="1"/>
-    <w:lsdException w:name="Table 3D effects 1" w:semiHidden="1" w:unhideWhenUsed="1"/>
-    <w:lsdException w:name="Table 3D effects 2" w:semiHidden="1" w:unhideWhenUsed="1"/>
-    <w:lsdException w:name="Table 3D effects 3" w:semiHidden="1" w:unhideWhenUsed="1"/>
-    <w:lsdException w:name="Table Contemporary" w:semiHidden="1" w:unhideWhenUsed="1"/>
-    <w:lsdException w:name="Table Elegant" w:semiHidden="1" w:unhideWhenUsed="1"/>
-    <w:lsdException w:name="Table Professional" w:semiHidden="1" w:unhideWhenUsed="1"/>
-    <w:lsdException w:name="Table Subtle 1" w:semiHidden="1" w:unhideWhenUsed="1"/>
-    <w:lsdException w:name="Table Subtle 2" w:semiHidden="1" w:unhideWhenUsed="1"/>
-    <w:lsdException w:name="Table Web 1" w:semiHidden="1" w:unhideWhenUsed="1"/>
-    <w:lsdException w:name="Table Web 2" w:semiHidden="1" w:unhideWhenUsed="1"/>
-    <w:lsdException w:name="Table Web 3" w:semiHidden="1" w:unhideWhenUsed="1"/>
-    <w:lsdException w:name="Balloon Text" w:semiHidden="1" w:unhideWhenUsed="1"/>
-    <w:lsdException w:name="Table Grid" w:uiPriority="39"/>
-    <w:lsdException w:name="Table Theme" w:semiHidden="1" w:unhideWhenUsed="1"/>
-    <w:lsdException w:name="Placeholder Text" w:semiHidden="1"/>
-    <w:lsdException w:name="No Spacing" w:uiPriority="1" w:qFormat="1"/>
-    <w:lsdException w:name="Light Shading" w:uiPriority="60"/>
-    <w:lsdException w:name="Light List" w:uiPriority="61"/>
-    <w:lsdException w:name="Light Grid" w:uiPriority="62"/>
-    <w:lsdException w:name="Medium Shading 1" w:uiPriority="63"/>
-    <w:lsdException w:name="Medium Shading 2" w:uiPriority="64"/>
-    <w:lsdException w:name="Medium List 1" w:uiPriority="65"/>
-    <w:lsdException w:name="Medium List 2" w:uiPriority="66"/>
-    <w:lsdException w:name="Medium Grid 1" w:uiPriority="67"/>
-    <w:lsdException w:name="Medium Grid 2" w:uiPriority="68"/>
-    <w:lsdException w:name="Medium Grid 3" w:uiPriority="69"/>
-    <w:lsdException w:name="Dark List" w:uiPriority="70"/>
-    <w:lsdException w:name="Colorful Shading" w:uiPriority="71"/>
-    <w:lsdException w:name="Colorful List" w:uiPriority="72"/>
-    <w:lsdException w:name="Colorful Grid" w:uiPriority="73"/>
-    <w:lsdException w:name="Light Shading Accent 1" w:uiPriority="60"/>
-    <w:lsdException w:name="Light List Accent 1" w:uiPriority="61"/>
-    <w:lsdException w:name="Light Grid Accent 1" w:uiPriority="62"/>
-    <w:lsdException w:name="Medium Shading 1 Accent 1" w:uiPriority="63"/>
-    <w:lsdException w:name="Medium Shading 2 Accent 1" w:uiPriority="64"/>
-    <w:lsdException w:name="Medium List 1 Accent 1" w:uiPriority="65"/>
-    <w:lsdException w:name="Revision" w:semiHidden="1"/>
-    <w:lsdException w:name="List Paragraph" w:uiPriority="34" w:qFormat="1"/>
-    <w:lsdException w:name="Quote" w:uiPriority="29" w:qFormat="1"/>
-    <w:lsdException w:name="Intense Quote" w:uiPriority="30" w:qFormat="1"/>
-    <w:lsdException w:name="Medium List 2 Accent 1" w:uiPriority="66"/>
-    <w:lsdException w:name="Medium Grid 1 Accent 1" w:uiPriority="67"/>
-    <w:lsdException w:name="Medium Grid 2 Accent 1" w:uiPriority="68"/>
-    <w:lsdException w:name="Medium Grid 3 Accent 1" w:uiPriority="69"/>
-    <w:lsdException w:name="Dark List Accent 1" w:uiPriority="70"/>
-    <w:lsdException w:name="Colorful Shading Accent 1" w:uiPriority="71"/>
-    <w:lsdException w:name="Colorful List Accent 1" w:uiPriority="72"/>
-    <w:lsdException w:name="Colorful Grid Accent 1" w:uiPriority="73"/>
-    <w:lsdException w:name="Light Shading Accent 2" w:uiPriority="60"/>
-    <w:lsdException w:name="Light List Accent 2" w:uiPriority="61"/>
-    <w:lsdException w:name="Light Grid Accent 2" w:uiPriority="62"/>
-    <w:lsdException w:name="Medium Shading 1 Accent 2" w:uiPriority="63"/>
-    <w:lsdException w:name="Medium Shading 2 Accent 2" w:uiPriority="64"/>
-    <w:lsdException w:name="Medium List 1 Accent 2" w:uiPriority="65"/>
-    <w:lsdException w:name="Medium List 2 Accent 2" w:uiPriority="66"/>
-    <w:lsdException w:name="Medium Grid 1 Accent 2" w:uiPriority="67"/>
-    <w:lsdException w:name="Medium Grid 2 Accent 2" w:uiPriority="68"/>
-    <w:lsdException w:name="Medium Grid 3 Accent 2" w:uiPriority="69"/>
-    <w:lsdException w:name="Dark List Accent 2" w:uiPriority="70"/>
-    <w:lsdException w:name="Colorful Shading Accent 2" w:uiPriority="71"/>
-    <w:lsdException w:name="Colorful List Accent 2" w:uiPriority="72"/>
-    <w:lsdException w:name="Colorful Grid Accent 2" w:uiPriority="73"/>
-    <w:lsdException w:name="Light Shading Accent 3" w:uiPriority="60"/>
-    <w:lsdException w:name="Light List Accent 3" w:uiPriority="61"/>
-    <w:lsdException w:name="Light Grid Accent 3" w:uiPriority="62"/>
-    <w:lsdException w:name="Medium Shading 1 Accent 3" w:uiPriority="63"/>
-    <w:lsdException w:name="Medium Shading 2 Accent 3" w:uiPriority="64"/>
-    <w:lsdException w:name="Medium List 1 Accent 3" w:uiPriority="65"/>
-    <w:lsdException w:name="Medium List 2 Accent 3" w:uiPriority="66"/>
-    <w:lsdException w:name="Medium Grid 1 Accent 3" w:uiPriority="67"/>
-    <w:lsdException w:name="Medium Grid 2 Accent 3" w:uiPriority="68"/>
-    <w:lsdException w:name="Medium Grid 3 Accent 3" w:uiPriority="69"/>
-    <w:lsdException w:name="Dark List Accent 3" w:uiPriority="70"/>
-    <w:lsdException w:name="Colorful Shading Accent 3" w:uiPriority="71"/>
-    <w:lsdException w:name="Colorful List Accent 3" w:uiPriority="72"/>
-    <w:lsdException w:name="Colorful Grid Accent 3" w:uiPriority="73"/>
-    <w:lsdException w:name="Light Shading Accent 4" w:uiPriority="60"/>
-    <w:lsdException w:name="Light List Accent 4" w:uiPriority="61"/>
-    <w:lsdException w:name="Light Grid Accent 4" w:uiPriority="62"/>
-    <w:lsdException w:name="Medium Shading 1 Accent 4" w:uiPriority="63"/>
-    <w:lsdException w:name="Medium Shading 2 Accent 4" w:uiPriority="64"/>
-    <w:lsdException w:name="Medium List 1 Accent 4" w:uiPriority="65"/>
-    <w:lsdException w:name="Medium List 2 Accent 4" w:uiPriority="66"/>
-    <w:lsdException w:name="Medium Grid 1 Accent 4" w:uiPriority="67"/>
-    <w:lsdException w:name="Medium Grid 2 Accent 4" w:uiPriority="68"/>
-    <w:lsdException w:name="Medium Grid 3 Accent 4" w:uiPriority="69"/>
-    <w:lsdException w:name="Dark List Accent 4" w:uiPriority="70"/>
-    <w:lsdException w:name="Colorful Shading Accent 4" w:uiPriority="71"/>
-    <w:lsdException w:name="Colorful List Accent 4" w:uiPriority="72"/>
-    <w:lsdException w:name="Colorful Grid Accent 4" w:uiPriority="73"/>
-    <w:lsdException w:name="Light Shading Accent 5" w:uiPriority="60"/>
-    <w:lsdException w:name="Light List Accent 5" w:uiPriority="61"/>
-    <w:lsdException w:name="Light Grid Accent 5" w:uiPriority="62"/>
-    <w:lsdException w:name="Medium Shading 1 Accent 5" w:uiPriority="63"/>
-    <w:lsdException w:name="Medium Shading 2 Accent 5" w:uiPriority="64"/>
-    <w:lsdException w:name="Medium List 1 Accent 5" w:uiPriority="65"/>
-    <w:lsdException w:name="Medium List 2 Accent 5" w:uiPriority="66"/>
-    <w:lsdException w:name="Medium Grid 1 Accent 5" w:uiPriority="67"/>
-    <w:lsdException w:name="Medium Grid 2 Accent 5" w:uiPriority="68"/>
-    <w:lsdException w:name="Medium Grid 3 Accent 5" w:uiPriority="69"/>
-    <w:lsdException w:name="Dark List Accent 5" w:uiPriority="70"/>
-    <w:lsdException w:name="Colorful Shading Accent 5" w:uiPriority="71"/>
-    <w:lsdException w:name="Colorful List Accent 5" w:uiPriority="72"/>
-    <w:lsdException w:name="Colorful Grid Accent 5" w:uiPriority="73"/>
-    <w:lsdException w:name="Light Shading Accent 6" w:uiPriority="60"/>
-    <w:lsdException w:name="Light List Accent 6" w:uiPriority="61"/>
-    <w:lsdException w:name="Light Grid Accent 6" w:uiPriority="62"/>
-    <w:lsdException w:name="Medium Shading 1 Accent 6" w:uiPriority="63"/>
-    <w:lsdException w:name="Medium Shading 2 Accent 6" w:uiPriority="64"/>
-    <w:lsdException w:name="Medium List 1 Accent 6" w:uiPriority="65"/>
-    <w:lsdException w:name="Medium List 2 Accent 6" w:uiPriority="66"/>
-    <w:lsdException w:name="Medium Grid 1 Accent 6" w:uiPriority="67"/>
-    <w:lsdException w:name="Medium Grid 2 Accent 6" w:uiPriority="68"/>
-    <w:lsdException w:name="Medium Grid 3 Accent 6" w:uiPriority="69"/>
-    <w:lsdException w:name="Dark List Accent 6" w:uiPriority="70"/>
-    <w:lsdException w:name="Colorful Shading Accent 6" w:uiPriority="71"/>
-    <w:lsdException w:name="Colorful List Accent 6" w:uiPriority="72"/>
-    <w:lsdException w:name="Colorful Grid Accent 6" w:uiPriority="73"/>
-    <w:lsdException w:name="Subtle Emphasis" w:uiPriority="19" w:qFormat="1"/>
-    <w:lsdException w:name="Intense Emphasis" w:uiPriority="21" w:qFormat="1"/>
-    <w:lsdException w:name="Subtle Reference" w:uiPriority="31" w:qFormat="1"/>
-    <w:lsdException w:name="Intense Reference" w:uiPriority="32" w:qFormat="1"/>
-    <w:lsdException w:name="Book Title" w:uiPriority="33" w:qFormat="1"/>
-    <w:lsdException w:name="Bibliography" w:semiHidden="1" w:uiPriority="37" w:unhideWhenUsed="1"/>
-    <w:lsdException w:name="TOC Heading" w:semiHidden="1" w:uiPriority="39" w:unhideWhenUsed="1" w:qFormat="1"/>
-    <w:lsdException w:name="Plain Table 1" w:uiPriority="41"/>
-    <w:lsdException w:name="Plain Table 2" w:uiPriority="42"/>
-    <w:lsdException w:name="Plain Table 3" w:uiPriority="43"/>
-    <w:lsdException w:name="Plain Table 4" w:uiPriority="44"/>
-    <w:lsdException w:name="Plain Table 5" w:uiPriority="45"/>
-    <w:lsdException w:name="Grid Table Light" w:uiPriority="40"/>
-    <w:lsdException w:name="Grid Table 1 Light" w:uiPriority="46"/>
-    <w:lsdException w:name="Grid Table 2" w:uiPriority="47"/>
-    <w:lsdException w:name="Grid Table 3" w:uiPriority="48"/>
-    <w:lsdException w:name="Grid Table 4" w:uiPriority="49"/>
-    <w:lsdException w:name="Grid Table 5 Dark" w:uiPriority="50"/>
-    <w:lsdException w:name="Grid Table 6 Colorful" w:uiPriority="51"/>
-    <w:lsdException w:name="Grid Table 7 Colorful" w:uiPriority="52"/>
-    <w:lsdException w:name="Grid Table 1 Light Accent 1" w:uiPriority="46"/>
-    <w:lsdException w:name="Grid Table 2 Accent 1" w:uiPriority="47"/>
-    <w:lsdException w:name="Grid Table 3 Accent 1" w:uiPriority="48"/>
-    <w:lsdException w:name="Grid Table 4 Accent 1" w:uiPriority="49"/>
-    <w:lsdException w:name="Grid Table 5 Dark Accent 1" w:uiPriority="50"/>
-    <w:lsdException w:name="Grid Table 6 Colorful Accent 1" w:uiPriority="51"/>
-    <w:lsdException w:name="Grid Table 7 Colorful Accent 1" w:uiPriority="52"/>
-    <w:lsdException w:name="Grid Table 1 Light Accent 2" w:uiPriority="46"/>
-    <w:lsdException w:name="Grid Table 2 Accent 2" w:uiPriority="47"/>
-    <w:lsdException w:name="Grid Table 3 Accent 2" w:uiPriority="48"/>
-    <w:lsdException w:name="Grid Table 4 Accent 2" w:uiPriority="49"/>
-    <w:lsdException w:name="Grid Table 5 Dark Accent 2" w:uiPriority="50"/>
-    <w:lsdException w:name="Grid Table 6 Colorful Accent 2" w:uiPriority="51"/>
-    <w:lsdException w:name="Grid Table 7 Colorful Accent 2" w:uiPriority="52"/>
-    <w:lsdException w:name="Grid Table 1 Light Accent 3" w:uiPriority="46"/>
-    <w:lsdException w:name="Grid Table 2 Accent 3" w:uiPriority="47"/>
-    <w:lsdException w:name="Grid Table 3 Accent 3" w:uiPriority="48"/>
-    <w:lsdException w:name="Grid Table 4 Accent 3" w:uiPriority="49"/>
-    <w:lsdException w:name="Grid Table 5 Dark Accent 3" w:uiPriority="50"/>
-    <w:lsdException w:name="Grid Table 6 Colorful Accent 3" w:uiPriority="51"/>
-    <w:lsdException w:name="Grid Table 7 Colorful Accent 3" w:uiPriority="52"/>
-    <w:lsdException w:name="Grid Table 1 Light Accent 4" w:uiPriority="46"/>
-    <w:lsdException w:name="Grid Table 2 Accent 4" w:uiPriority="47"/>
-    <w:lsdException w:name="Grid Table 3 Accent 4" w:uiPriority="48"/>
-    <w:lsdException w:name="Grid Table 4 Accent 4" w:uiPriority="49"/>
-    <w:lsdException w:name="Grid Table 5 Dark Accent 4" w:uiPriority="50"/>
-    <w:lsdException w:name="Grid Table 6 Colorful Accent 4" w:uiPriority="51"/>
-    <w:lsdException w:name="Grid Table 7 Colorful Accent 4" w:uiPriority="52"/>
-    <w:lsdException w:name="Grid Table 1 Light Accent 5" w:uiPriority="46"/>
-    <w:lsdException w:name="Grid Table 2 Accent 5" w:uiPriority="47"/>
-    <w:lsdException w:name="Grid Table 3 Accent 5" w:uiPriority="48"/>
-    <w:lsdException w:name="Grid Table 4 Accent 5" w:uiPriority="49"/>
-    <w:lsdException w:name="Grid Table 5 Dark Accent 5" w:uiPriority="50"/>
-    <w:lsdException w:name="Grid Table 6 Colorful Accent 5" w:uiPriority="51"/>
-    <w:lsdException w:name="Grid Table 7 Colorful Accent 5" w:uiPriority="52"/>
-    <w:lsdException w:name="Grid Table 1 Light Accent 6" w:uiPriority="46"/>
-    <w:lsdException w:name="Grid Table 2 Accent 6" w:uiPriority="47"/>
-    <w:lsdException w:name="Grid Table 3 Accent 6" w:uiPriority="48"/>
-    <w:lsdException w:name="Grid Table 4 Accent 6" w:uiPriority="49"/>
-    <w:lsdException w:name="Grid Table 5 Dark Accent 6" w:uiPriority="50"/>
-    <w:lsdException w:name="Grid Table 6 Colorful Accent 6" w:uiPriority="51"/>
-    <w:lsdException w:name="Grid Table 7 Colorful Accent 6" w:uiPriority="52"/>
-    <w:lsdException w:name="List Table 1 Light" w:uiPriority="46"/>
-    <w:lsdException w:name="List Table 2" w:uiPriority="47"/>
-    <w:lsdException w:name="List Table 3" w:uiPriority="48"/>
-    <w:lsdException w:name="List Table 4" w:uiPriority="49"/>
-    <w:lsdException w:name="List Table 5 Dark" w:uiPriority="50"/>
-    <w:lsdException w:name="List Table 6 Colorful" w:uiPriority="51"/>
-    <w:lsdException w:name="List Table 7 Colorful" w:uiPriority="52"/>
-    <w:lsdException w:name="List Table 1 Light Accent 1" w:uiPriority="46"/>
-    <w:lsdException w:name="List Table 2 Accent 1" w:uiPriority="47"/>
-    <w:lsdException w:name="List Table 3 Accent 1" w:uiPriority="48"/>
-    <w:lsdException w:name="List Table 4 Accent 1" w:uiPriority="49"/>
-    <w:lsdException w:name="List Table 5 Dark Accent 1" w:uiPriority="50"/>
-    <w:lsdException w:name="List Table 6 Colorful Accent 1" w:uiPriority="51"/>
-    <w:lsdException w:name="List Table 7 Colorful Accent 1" w:uiPriority="52"/>
-    <w:lsdException w:name="List Table 1 Light Accent 2" w:uiPriority="46"/>
-    <w:lsdException w:name="List Table 2 Accent 2" w:uiPriority="47"/>
-    <w:lsdException w:name="List Table 3 Accent 2" w:uiPriority="48"/>
-    <w:lsdException w:name="List Table 4 Accent 2" w:uiPriority="49"/>
-    <w:lsdException w:name="List Table 5 Dark Accent 2" w:uiPriority="50"/>
-    <w:lsdException w:name="List Table 6 Colorful Accent 2" w:uiPriority="51"/>
-    <w:lsdException w:name="List Table 7 Colorful Accent 2" w:uiPriority="52"/>
-    <w:lsdException w:name="List Table 1 Light Accent 3" w:uiPriority="46"/>
-    <w:lsdException w:name="List Table 2 Accent 3" w:uiPriority="47"/>
-    <w:lsdException w:name="List Table 3 Accent 3" w:uiPriority="48"/>
-    <w:lsdException w:name="List Table 4 Accent 3" w:uiPriority="49"/>
-    <w:lsdException w:name="List Table 5 Dark Accent 3" w:uiPriority="50"/>
-    <w:lsdException w:name="List Table 6 Colorful Accent 3" w:uiPriority="51"/>
-    <w:lsdException w:name="List Table 7 Colorful Accent 3" w:uiPriority="52"/>
-    <w:lsdException w:name="List Table 1 Light Accent 4" w:uiPriority="46"/>
-    <w:lsdException w:name="List Table 2 Accent 4" w:uiPriority="47"/>
-    <w:lsdException w:name="List Table 3 Accent 4" w:uiPriority="48"/>
-    <w:lsdException w:name="List Table 4 Accent 4" w:uiPriority="49"/>
-    <w:lsdException w:name="List Table 5 Dark Accent 4" w:uiPriority="50"/>
-    <w:lsdException w:name="List Table 6 Colorful Accent 4" w:uiPriority="51"/>
-    <w:lsdException w:name="List Table 7 Colorful Accent 4" w:uiPriority="52"/>
-    <w:lsdException w:name="List Table 1 Light Accent 5" w:uiPriority="46"/>
-    <w:lsdException w:name="List Table 2 Accent 5" w:uiPriority="47"/>
-    <w:lsdException w:name="List Table 3 Accent 5" w:uiPriority="48"/>
-    <w:lsdException w:name="List Table 4 Accent 5" w:uiPriority="49"/>
-    <w:lsdException w:name="List Table 5 Dark Accent 5" w:uiPriority="50"/>
-    <w:lsdException w:name="List Table 6 Colorful Accent 5" w:uiPriority="51"/>
-    <w:lsdException w:name="List Table 7 Colorful Accent 5" w:uiPriority="52"/>
-    <w:lsdException w:name="List Table 1 Light Accent 6" w:uiPriority="46"/>
-    <w:lsdException w:name="List Table 2 Accent 6" w:uiPriority="47"/>
-    <w:lsdException w:name="List Table 3 Accent 6" w:uiPriority="48"/>
-    <w:lsdException w:name="List Table 4 Accent 6" w:uiPriority="49"/>
-    <w:lsdException w:name="List Table 5 Dark Accent 6" w:uiPriority="50"/>
-    <w:lsdException w:name="List Table 6 Colorful Accent 6" w:uiPriority="51"/>
-    <w:lsdException w:name="List Table 7 Colorful Accent 6" w:uiPriority="52"/>
+  <w:latentStyles w:defLockedState="0" w:defUIPriority="99" w:defSemiHidden="1" w:defUnhideWhenUsed="1" w:defQFormat="0" w:count="267">
+    <w:lsdException w:name="Normal" w:semiHidden="0" w:uiPriority="0" w:unhideWhenUsed="0" w:qFormat="1"/>
+    <w:lsdException w:name="heading 1" w:semiHidden="0" w:uiPriority="9" w:unhideWhenUsed="0" w:qFormat="1"/>
+    <w:lsdException w:name="heading 2" w:uiPriority="9" w:qFormat="1"/>
+    <w:lsdException w:name="heading 3" w:uiPriority="9" w:qFormat="1"/>
+    <w:lsdException w:name="heading 4" w:uiPriority="9" w:qFormat="1"/>
+    <w:lsdException w:name="heading 5" w:uiPriority="9" w:qFormat="1"/>
+    <w:lsdException w:name="heading 6" w:uiPriority="9" w:qFormat="1"/>
+    <w:lsdException w:name="heading 7" w:uiPriority="9" w:qFormat="1"/>
+    <w:lsdException w:name="heading 8" w:uiPriority="9" w:qFormat="1"/>
+    <w:lsdException w:name="heading 9" w:uiPriority="9" w:qFormat="1"/>
+    <w:lsdException w:name="toc 1" w:uiPriority="39"/>
+    <w:lsdException w:name="toc 2" w:uiPriority="39"/>
+    <w:lsdException w:name="toc 3" w:uiPriority="39"/>
+    <w:lsdException w:name="toc 4" w:uiPriority="39"/>
+    <w:lsdException w:name="toc 5" w:uiPriority="39"/>
+    <w:lsdException w:name="toc 6" w:uiPriority="39"/>
+    <w:lsdException w:name="toc 7" w:uiPriority="39"/>
+    <w:lsdException w:name="toc 8" w:uiPriority="39"/>
+    <w:lsdException w:name="toc 9" w:uiPriority="39"/>
+    <w:lsdException w:name="caption" w:uiPriority="35" w:qFormat="1"/>
+    <w:lsdException w:name="Title" w:semiHidden="0" w:uiPriority="10" w:unhideWhenUsed="0" w:qFormat="1"/>
+    <w:lsdException w:name="Default Paragraph Font" w:uiPriority="1"/>
+    <w:lsdException w:name="Subtitle" w:semiHidden="0" w:uiPriority="11" w:unhideWhenUsed="0" w:qFormat="1"/>
+    <w:lsdException w:name="Strong" w:semiHidden="0" w:uiPriority="22" w:unhideWhenUsed="0" w:qFormat="1"/>
+    <w:lsdException w:name="Emphasis" w:semiHidden="0" w:uiPriority="20" w:unhideWhenUsed="0" w:qFormat="1"/>
+    <w:lsdException w:name="Table Grid" w:semiHidden="0" w:uiPriority="39" w:unhideWhenUsed="0"/>
+    <w:lsdException w:name="Placeholder Text" w:unhideWhenUsed="0"/>
+    <w:lsdException w:name="No Spacing" w:semiHidden="0" w:uiPriority="1" w:unhideWhenUsed="0" w:qFormat="1"/>
+    <w:lsdException w:name="Light Shading" w:semiHidden="0" w:uiPriority="60" w:unhideWhenUsed="0"/>
+    <w:lsdException w:name="Light List" w:semiHidden="0" w:uiPriority="61" w:unhideWhenUsed="0"/>
+    <w:lsdException w:name="Light Grid" w:semiHidden="0" w:uiPriority="62" w:unhideWhenUsed="0"/>
+    <w:lsdException w:name="Medium Shading 1" w:semiHidden="0" w:uiPriority="63" w:unhideWhenUsed="0"/>
+    <w:lsdException w:name="Medium Shading 2" w:semiHidden="0" w:uiPriority="64" w:unhideWhenUsed="0"/>
+    <w:lsdException w:name="Medium List 1" w:semiHidden="0" w:uiPriority="65" w:unhideWhenUsed="0"/>
+    <w:lsdException w:name="Medium List 2" w:semiHidden="0" w:uiPriority="66" w:unhideWhenUsed="0"/>
+    <w:lsdException w:name="Medium Grid 1" w:semiHidden="0" w:uiPriority="67" w:unhideWhenUsed="0"/>
+    <w:lsdException w:name="Medium Grid 2" w:semiHidden="0" w:uiPriority="68" w:unhideWhenUsed="0"/>
+    <w:lsdException w:name="Medium Grid 3" w:semiHidden="0" w:uiPriority="69" w:unhideWhenUsed="0"/>
+    <w:lsdException w:name="Dark List" w:semiHidden="0" w:uiPriority="70" w:unhideWhenUsed="0"/>
+    <w:lsdException w:name="Colorful Shading" w:semiHidden="0" w:uiPriority="71" w:unhideWhenUsed="0"/>
+    <w:lsdException w:name="Colorful List" w:semiHidden="0" w:uiPriority="72" w:unhideWhenUsed="0"/>
+    <w:lsdException w:name="Colorful Grid" w:semiHidden="0" w:uiPriority="73" w:unhideWhenUsed="0"/>
+    <w:lsdException w:name="Light Shading Accent 1" w:semiHidden="0" w:uiPriority="60" w:unhideWhenUsed="0"/>
+    <w:lsdException w:name="Light List Accent 1" w:semiHidden="0" w:uiPriority="61" w:unhideWhenUsed="0"/>
+    <w:lsdException w:name="Light Grid Accent 1" w:semiHidden="0" w:uiPriority="62" w:unhideWhenUsed="0"/>
+    <w:lsdException w:name="Medium Shading 1 Accent 1" w:semiHidden="0" w:uiPriority="63" w:unhideWhenUsed="0"/>
+    <w:lsdException w:name="Medium Shading 2 Accent 1" w:semiHidden="0" w:uiPriority="64" w:unhideWhenUsed="0"/>
+    <w:lsdException w:name="Medium List 1 Accent 1" w:semiHidden="0" w:uiPriority="65" w:unhideWhenUsed="0"/>
+    <w:lsdException w:name="Revision" w:unhideWhenUsed="0"/>
+    <w:lsdException w:name="List Paragraph" w:semiHidden="0" w:uiPriority="34" w:unhideWhenUsed="0" w:qFormat="1"/>
+    <w:lsdException w:name="Quote" w:semiHidden="0" w:uiPriority="29" w:unhideWhenUsed="0" w:qFormat="1"/>
+    <w:lsdException w:name="Intense Quote" w:semiHidden="0" w:uiPriority="30" w:unhideWhenUsed="0" w:qFormat="1"/>
+    <w:lsdException w:name="Medium List 2 Accent 1" w:semiHidden="0" w:uiPriority="66" w:unhideWhenUsed="0"/>
+    <w:lsdException w:name="Medium Grid 1 Accent 1" w:semiHidden="0" w:uiPriority="67" w:unhideWhenUsed="0"/>
+    <w:lsdException w:name="Medium Grid 2 Accent 1" w:semiHidden="0" w:uiPriority="68" w:unhideWhenUsed="0"/>
+    <w:lsdException w:name="Medium Grid 3 Accent 1" w:semiHidden="0" w:uiPriority="69" w:unhideWhenUsed="0"/>
+    <w:lsdException w:name="Dark List Accent 1" w:semiHidden="0" w:uiPriority="70" w:unhideWhenUsed="0"/>
+    <w:lsdException w:name="Colorful Shading Accent 1" w:semiHidden="0" w:uiPriority="71" w:unhideWhenUsed="0"/>
+    <w:lsdException w:name="Colorful List Accent 1" w:semiHidden="0" w:uiPriority="72" w:unhideWhenUsed="0"/>
+    <w:lsdException w:name="Colorful Grid Accent 1" w:semiHidden="0" w:uiPriority="73" w:unhideWhenUsed="0"/>
+    <w:lsdException w:name="Light Shading Accent 2" w:semiHidden="0" w:uiPriority="60" w:unhideWhenUsed="0"/>
+    <w:lsdException w:name="Light List Accent 2" w:semiHidden="0" w:uiPriority="61" w:unhideWhenUsed="0"/>
+    <w:lsdException w:name="Light Grid Accent 2" w:semiHidden="0" w:uiPriority="62" w:unhideWhenUsed="0"/>
+    <w:lsdException w:name="Medium Shading 1 Accent 2" w:semiHidden="0" w:uiPriority="63" w:unhideWhenUsed="0"/>
+    <w:lsdException w:name="Medium Shading 2 Accent 2" w:semiHidden="0" w:uiPriority="64" w:unhideWhenUsed="0"/>
+    <w:lsdException w:name="Medium List 1 Accent 2" w:semiHidden="0" w:uiPriority="65" w:unhideWhenUsed="0"/>
+    <w:lsdException w:name="Medium List 2 Accent 2" w:semiHidden="0" w:uiPriority="66" w:unhideWhenUsed="0"/>
+    <w:lsdException w:name="Medium Grid 1 Accent 2" w:semiHidden="0" w:uiPriority="67" w:unhideWhenUsed="0"/>
+    <w:lsdException w:name="Medium Grid 2 Accent 2" w:semiHidden="0" w:uiPriority="68" w:unhideWhenUsed="0"/>
+    <w:lsdException w:name="Medium Grid 3 Accent 2" w:semiHidden="0" w:uiPriority="69" w:unhideWhenUsed="0"/>
+    <w:lsdException w:name="Dark List Accent 2" w:semiHidden="0" w:uiPriority="70" w:unhideWhenUsed="0"/>
+    <w:lsdException w:name="Colorful Shading Accent 2" w:semiHidden="0" w:uiPriority="71" w:unhideWhenUsed="0"/>
+    <w:lsdException w:name="Colorful List Accent 2" w:semiHidden="0" w:uiPriority="72" w:unhideWhenUsed="0"/>
+    <w:lsdException w:name="Colorful Grid Accent 2" w:semiHidden="0" w:uiPriority="73" w:unhideWhenUsed="0"/>
+    <w:lsdException w:name="Light Shading Accent 3" w:semiHidden="0" w:uiPriority="60" w:unhideWhenUsed="0"/>
+    <w:lsdException w:name="Light List Accent 3" w:semiHidden="0" w:uiPriority="61" w:unhideWhenUsed="0"/>
+    <w:lsdException w:name="Light Grid Accent 3" w:semiHidden="0" w:uiPriority="62" w:unhideWhenUsed="0"/>
+    <w:lsdException w:name="Medium Shading 1 Accent 3" w:semiHidden="0" w:uiPriority="63" w:unhideWhenUsed="0"/>
+    <w:lsdException w:name="Medium Shading 2 Accent 3" w:semiHidden="0" w:uiPriority="64" w:unhideWhenUsed="0"/>
+    <w:lsdException w:name="Medium List 1 Accent 3" w:semiHidden="0" w:uiPriority="65" w:unhideWhenUsed="0"/>
+    <w:lsdException w:name="Medium List 2 Accent 3" w:semiHidden="0" w:uiPriority="66" w:unhideWhenUsed="0"/>
+    <w:lsdException w:name="Medium Grid 1 Accent 3" w:semiHidden="0" w:uiPriority="67" w:unhideWhenUsed="0"/>
+    <w:lsdException w:name="Medium Grid 2 Accent 3" w:semiHidden="0" w:uiPriority="68" w:unhideWhenUsed="0"/>
+    <w:lsdException w:name="Medium Grid 3 Accent 3" w:semiHidden="0" w:uiPriority="69" w:unhideWhenUsed="0"/>
+    <w:lsdException w:name="Dark List Accent 3" w:semiHidden="0" w:uiPriority="70" w:unhideWhenUsed="0"/>
+    <w:lsdException w:name="Colorful Shading Accent 3" w:semiHidden="0" w:uiPriority="71" w:unhideWhenUsed="0"/>
+    <w:lsdException w:name="Colorful List Accent 3" w:semiHidden="0" w:uiPriority="72" w:unhideWhenUsed="0"/>
+    <w:lsdException w:name="Colorful Grid Accent 3" w:semiHidden="0" w:uiPriority="73" w:unhideWhenUsed="0"/>
+    <w:lsdException w:name="Light Shading Accent 4" w:semiHidden="0" w:uiPriority="60" w:unhideWhenUsed="0"/>
+    <w:lsdException w:name="Light List Accent 4" w:semiHidden="0" w:uiPriority="61" w:unhideWhenUsed="0"/>
+    <w:lsdException w:name="Light Grid Accent 4" w:semiHidden="0" w:uiPriority="62" w:unhideWhenUsed="0"/>
+    <w:lsdException w:name="Medium Shading 1 Accent 4" w:semiHidden="0" w:uiPriority="63" w:unhideWhenUsed="0"/>
+    <w:lsdException w:name="Medium Shading 2 Accent 4" w:semiHidden="0" w:uiPriority="64" w:unhideWhenUsed="0"/>
+    <w:lsdException w:name="Medium List 1 Accent 4" w:semiHidden="0" w:uiPriority="65" w:unhideWhenUsed="0"/>
+    <w:lsdException w:name="Medium List 2 Accent 4" w:semiHidden="0" w:uiPriority="66" w:unhideWhenUsed="0"/>
+    <w:lsdException w:name="Medium Grid 1 Accent 4" w:semiHidden="0" w:uiPriority="67" w:unhideWhenUsed="0"/>
+    <w:lsdException w:name="Medium Grid 2 Accent 4" w:semiHidden="0" w:uiPriority="68" w:unhideWhenUsed="0"/>
+    <w:lsdException w:name="Medium Grid 3 Accent 4" w:semiHidden="0" w:uiPriority="69" w:unhideWhenUsed="0"/>
+    <w:lsdException w:name="Dark List Accent 4" w:semiHidden="0" w:uiPriority="70" w:unhideWhenUsed="0"/>
+    <w:lsdException w:name="Colorful Shading Accent 4" w:semiHidden="0" w:uiPriority="71" w:unhideWhenUsed="0"/>
+    <w:lsdException w:name="Colorful List Accent 4" w:semiHidden="0" w:uiPriority="72" w:unhideWhenUsed="0"/>
+    <w:lsdException w:name="Colorful Grid Accent 4" w:semiHidden="0" w:uiPriority="73" w:unhideWhenUsed="0"/>
+    <w:lsdException w:name="Light Shading Accent 5" w:semiHidden="0" w:uiPriority="60" w:unhideWhenUsed="0"/>
+    <w:lsdException w:name="Light List Accent 5" w:semiHidden="0" w:uiPriority="61" w:unhideWhenUsed="0"/>
+    <w:lsdException w:name="Light Grid Accent 5" w:semiHidden="0" w:uiPriority="62" w:unhideWhenUsed="0"/>
+    <w:lsdException w:name="Medium Shading 1 Accent 5" w:semiHidden="0" w:uiPriority="63" w:unhideWhenUsed="0"/>
+    <w:lsdException w:name="Medium Shading 2 Accent 5" w:semiHidden="0" w:uiPriority="64" w:unhideWhenUsed="0"/>
+    <w:lsdException w:name="Medium List 1 Accent 5" w:semiHidden="0" w:uiPriority="65" w:unhideWhenUsed="0"/>
+    <w:lsdException w:name="Medium List 2 Accent 5" w:semiHidden="0" w:uiPriority="66" w:unhideWhenUsed="0"/>
+    <w:lsdException w:name="Medium Grid 1 Accent 5" w:semiHidden="0" w:uiPriority="67" w:unhideWhenUsed="0"/>
+    <w:lsdException w:name="Medium Grid 2 Accent 5" w:semiHidden="0" w:uiPriority="68" w:unhideWhenUsed="0"/>
+    <w:lsdException w:name="Medium Grid 3 Accent 5" w:semiHidden="0" w:uiPriority="69" w:unhideWhenUsed="0"/>
+    <w:lsdException w:name="Dark List Accent 5" w:semiHidden="0" w:uiPriority="70" w:unhideWhenUsed="0"/>
+    <w:lsdException w:name="Colorful Shading Accent 5" w:semiHidden="0" w:uiPriority="71" w:unhideWhenUsed="0"/>
+    <w:lsdException w:name="Colorful List Accent 5" w:semiHidden="0" w:uiPriority="72" w:unhideWhenUsed="0"/>
+    <w:lsdException w:name="Colorful Grid Accent 5" w:semiHidden="0" w:uiPriority="73" w:unhideWhenUsed="0"/>
+    <w:lsdException w:name="Light Shading Accent 6" w:semiHidden="0" w:uiPriority="60" w:unhideWhenUsed="0"/>
+    <w:lsdException w:name="Light List Accent 6" w:semiHidden="0" w:uiPriority="61" w:unhideWhenUsed="0"/>
+    <w:lsdException w:name="Light Grid Accent 6" w:semiHidden="0" w:uiPriority="62" w:unhideWhenUsed="0"/>
+    <w:lsdException w:name="Medium Shading 1 Accent 6" w:semiHidden="0" w:uiPriority="63" w:unhideWhenUsed="0"/>
+    <w:lsdException w:name="Medium Shading 2 Accent 6" w:semiHidden="0" w:uiPriority="64" w:unhideWhenUsed="0"/>
+    <w:lsdException w:name="Medium List 1 Accent 6" w:semiHidden="0" w:uiPriority="65" w:unhideWhenUsed="0"/>
+    <w:lsdException w:name="Medium List 2 Accent 6" w:semiHidden="0" w:uiPriority="66" w:unhideWhenUsed="0"/>
+    <w:lsdException w:name="Medium Grid 1 Accent 6" w:semiHidden="0" w:uiPriority="67" w:unhideWhenUsed="0"/>
+    <w:lsdException w:name="Medium Grid 2 Accent 6" w:semiHidden="0" w:uiPriority="68" w:unhideWhenUsed="0"/>
+    <w:lsdException w:name="Medium Grid 3 Accent 6" w:semiHidden="0" w:uiPriority="69" w:unhideWhenUsed="0"/>
+    <w:lsdException w:name="Dark List Accent 6" w:semiHidden="0" w:uiPriority="70" w:unhideWhenUsed="0"/>
+    <w:lsdException w:name="Colorful Shading Accent 6" w:semiHidden="0" w:uiPriority="71" w:unhideWhenUsed="0"/>
+    <w:lsdException w:name="Colorful List Accent 6" w:semiHidden="0" w:uiPriority="72" w:unhideWhenUsed="0"/>
+    <w:lsdException w:name="Colorful Grid Accent 6" w:semiHidden="0" w:uiPriority="73" w:unhideWhenUsed="0"/>
+    <w:lsdException w:name="Subtle Emphasis" w:semiHidden="0" w:uiPriority="19" w:unhideWhenUsed="0" w:qFormat="1"/>
+    <w:lsdException w:name="Intense Emphasis" w:semiHidden="0" w:uiPriority="21" w:unhideWhenUsed="0" w:qFormat="1"/>
+    <w:lsdException w:name="Subtle Reference" w:semiHidden="0" w:uiPriority="31" w:unhideWhenUsed="0" w:qFormat="1"/>
+    <w:lsdException w:name="Intense Reference" w:semiHidden="0" w:uiPriority="32" w:unhideWhenUsed="0" w:qFormat="1"/>
+    <w:lsdException w:name="Book Title" w:semiHidden="0" w:uiPriority="33" w:unhideWhenUsed="0" w:qFormat="1"/>
+    <w:lsdException w:name="Bibliography" w:uiPriority="37"/>
+    <w:lsdException w:name="TOC Heading" w:uiPriority="39" w:qFormat="1"/>
   </w:latentStyles>
   <w:style w:type="paragraph" w:default="1" w:styleId="Normal">
     <w:name w:val="Normal"/>
     <w:qFormat/>
+    <w:rsid w:val="007202C9"/>
   </w:style>
   <w:style w:type="paragraph" w:styleId="Overskrift1">
     <w:name w:val="heading 1"/>
@@ -3703,6 +3619,7 @@
     <w:uiPriority w:val="99"/>
     <w:semiHidden/>
     <w:unhideWhenUsed/>
+    <w:qFormat/>
     <w:tblPr>
       <w:tblInd w:w="0" w:type="dxa"/>
       <w:tblCellMar>
@@ -3741,6 +3658,7 @@
       <w:spacing w:after="0" w:line="240" w:lineRule="auto"/>
     </w:pPr>
     <w:tblPr>
+      <w:tblInd w:w="0" w:type="dxa"/>
       <w:tblBorders>
         <w:top w:val="single" w:sz="4" w:space="0" w:color="auto"/>
         <w:left w:val="single" w:sz="4" w:space="0" w:color="auto"/>
@@ -3749,6 +3667,12 @@
         <w:insideH w:val="single" w:sz="4" w:space="0" w:color="auto"/>
         <w:insideV w:val="single" w:sz="4" w:space="0" w:color="auto"/>
       </w:tblBorders>
+      <w:tblCellMar>
+        <w:top w:w="0" w:type="dxa"/>
+        <w:left w:w="108" w:type="dxa"/>
+        <w:bottom w:w="0" w:type="dxa"/>
+        <w:right w:w="108" w:type="dxa"/>
+      </w:tblCellMar>
     </w:tblPr>
   </w:style>
   <w:style w:type="character" w:customStyle="1" w:styleId="Overskrift2Tegn">
@@ -3849,7 +3773,7 @@
     </a:clrScheme>
     <a:fontScheme name="Kontor">
       <a:majorFont>
-        <a:latin typeface="Calibri Light" panose="020F0302020204030204"/>
+        <a:latin typeface="Calibri Light"/>
         <a:ea typeface=""/>
         <a:cs typeface=""/>
         <a:font script="Jpan" typeface="ＭＳ ゴシック"/>
@@ -3884,7 +3808,7 @@
         <a:font script="Geor" typeface="Sylfaen"/>
       </a:majorFont>
       <a:minorFont>
-        <a:latin typeface="Calibri" panose="020F0502020204030204"/>
+        <a:latin typeface="Calibri"/>
         <a:ea typeface=""/>
         <a:cs typeface=""/>
         <a:font script="Jpan" typeface="ＭＳ 明朝"/>
@@ -4061,7 +3985,7 @@
   <a:extraClrSchemeLst/>
   <a:extLst>
     <a:ext uri="{05A4C25C-085E-4340-85A3-A5531E510DB2}">
-      <thm15:themeFamily xmlns:thm15="http://schemas.microsoft.com/office/thememl/2012/main" name="Office Theme" id="{62F939B6-93AF-4DB8-9C6B-D6C7DFDC589F}" vid="{4A3C46E8-61CC-4603-A589-7422A47A8E4A}"/>
+      <thm15:themeFamily xmlns:thm15="http://schemas.microsoft.com/office/thememl/2012/main" xmlns="" name="Office Theme" id="{62F939B6-93AF-4DB8-9C6B-D6C7DFDC589F}" vid="{4A3C46E8-61CC-4603-A589-7422A47A8E4A}"/>
     </a:ext>
   </a:extLst>
 </a:theme>
@@ -4072,7 +3996,7 @@
 </file>
 
 <file path=customXml/itemProps1.xml><?xml version="1.0" encoding="utf-8"?>
-<ds:datastoreItem xmlns:ds="http://schemas.openxmlformats.org/officeDocument/2006/customXml" ds:itemID="{B41FCD03-DE34-45BC-8D7A-C5828EBA556D}">
+<ds:datastoreItem xmlns:ds="http://schemas.openxmlformats.org/officeDocument/2006/customXml" ds:itemID="{BF01A1F6-7A01-4CF4-B240-29A05F4710A2}">
   <ds:schemaRefs>
     <ds:schemaRef ds:uri="http://schemas.openxmlformats.org/officeDocument/2006/bibliography"/>
   </ds:schemaRefs>

</xml_diff>

<commit_message>
Trådløs kommunikations protokol mm.
</commit_message>
<xml_diff>
--- a/Design og implementering/Body SW/Body Control.docx
+++ b/Design og implementering/Body SW/Body Control.docx
@@ -20,7 +20,162 @@
       </w:r>
       <w:proofErr w:type="spellEnd"/>
     </w:p>
-    <w:p/>
+    <w:p>
+      <w:proofErr w:type="spellStart"/>
+      <w:r>
+        <w:t>Body</w:t>
+      </w:r>
+      <w:proofErr w:type="spellEnd"/>
+      <w:r>
+        <w:t xml:space="preserve"> </w:t>
+      </w:r>
+      <w:proofErr w:type="spellStart"/>
+      <w:r>
+        <w:t>Control</w:t>
+      </w:r>
+      <w:proofErr w:type="spellEnd"/>
+      <w:r>
+        <w:t xml:space="preserve"> er styresystemet på </w:t>
+      </w:r>
+      <w:proofErr w:type="spellStart"/>
+      <w:r>
+        <w:t>Body-delen</w:t>
+      </w:r>
+      <w:proofErr w:type="spellEnd"/>
+      <w:r>
+        <w:t xml:space="preserve"> af BodyRock3000. Systemet står for at samle sensordata fra de fire</w:t>
+      </w:r>
+      <w:r>
+        <w:rPr>
+          <w:rStyle w:val="Fodnotehenvisning"/>
+        </w:rPr>
+        <w:footnoteReference w:id="1"/>
+      </w:r>
+      <w:r>
+        <w:t xml:space="preserve"> forskellige sensorer via I2C, konverterer disse data og videresende dem vha. en UART forbundet til et </w:t>
+      </w:r>
+      <w:proofErr w:type="spellStart"/>
+      <w:r>
+        <w:t>Bluetooth</w:t>
+      </w:r>
+      <w:proofErr w:type="spellEnd"/>
+      <w:r>
+        <w:t xml:space="preserve"> modul. </w:t>
+      </w:r>
+    </w:p>
+    <w:p>
+      <w:pPr>
+        <w:keepNext/>
+      </w:pPr>
+      <w:r>
+        <w:object w:dxaOrig="8220" w:dyaOrig="3585">
+          <v:shapetype id="_x0000_t75" coordsize="21600,21600" o:spt="75" o:preferrelative="t" path="m@4@5l@4@11@9@11@9@5xe" filled="f" stroked="f">
+            <v:stroke joinstyle="miter"/>
+            <v:formulas>
+              <v:f eqn="if lineDrawn pixelLineWidth 0"/>
+              <v:f eqn="sum @0 1 0"/>
+              <v:f eqn="sum 0 0 @1"/>
+              <v:f eqn="prod @2 1 2"/>
+              <v:f eqn="prod @3 21600 pixelWidth"/>
+              <v:f eqn="prod @3 21600 pixelHeight"/>
+              <v:f eqn="sum @0 0 1"/>
+              <v:f eqn="prod @6 1 2"/>
+              <v:f eqn="prod @7 21600 pixelWidth"/>
+              <v:f eqn="sum @8 21600 0"/>
+              <v:f eqn="prod @7 21600 pixelHeight"/>
+              <v:f eqn="sum @10 21600 0"/>
+            </v:formulas>
+            <v:path o:extrusionok="f" gradientshapeok="t" o:connecttype="rect"/>
+            <o:lock v:ext="edit" aspectratio="t"/>
+          </v:shapetype>
+          <v:shape id="_x0000_i1025" type="#_x0000_t75" style="width:411pt;height:179.25pt" o:ole="">
+            <v:imagedata r:id="rId7" o:title=""/>
+          </v:shape>
+          <o:OLEObject Type="Embed" ProgID="Visio.Drawing.15" ShapeID="_x0000_i1025" DrawAspect="Content" ObjectID="_1479818241" r:id="rId8"/>
+        </w:object>
+      </w:r>
+    </w:p>
+    <w:p>
+      <w:pPr>
+        <w:pStyle w:val="Billedtekst"/>
+      </w:pPr>
+      <w:r>
+        <w:t xml:space="preserve">Figur </w:t>
+      </w:r>
+      <w:fldSimple w:instr=" SEQ Figur \* ARABIC ">
+        <w:r>
+          <w:rPr>
+            <w:noProof/>
+          </w:rPr>
+          <w:t>1</w:t>
+        </w:r>
+      </w:fldSimple>
+      <w:r>
+        <w:t xml:space="preserve"> UML af </w:t>
+      </w:r>
+      <w:proofErr w:type="spellStart"/>
+      <w:r>
+        <w:t>Body</w:t>
+      </w:r>
+      <w:proofErr w:type="spellEnd"/>
+      <w:r>
+        <w:t xml:space="preserve"> </w:t>
+      </w:r>
+      <w:proofErr w:type="spellStart"/>
+      <w:r>
+        <w:t>Control</w:t>
+      </w:r>
+      <w:proofErr w:type="spellEnd"/>
+    </w:p>
+    <w:p>
+      <w:pPr>
+        <w:rPr>
+          <w:b/>
+        </w:rPr>
+      </w:pPr>
+      <w:proofErr w:type="spellStart"/>
+      <w:r>
+        <w:rPr>
+          <w:b/>
+        </w:rPr>
+        <w:t>Psudo</w:t>
+      </w:r>
+      <w:proofErr w:type="spellEnd"/>
+      <w:r>
+        <w:rPr>
+          <w:b/>
+        </w:rPr>
+        <w:t xml:space="preserve"> kode for </w:t>
+      </w:r>
+      <w:proofErr w:type="spellStart"/>
+      <w:r>
+        <w:rPr>
+          <w:b/>
+        </w:rPr>
+        <w:t>main</w:t>
+      </w:r>
+      <w:proofErr w:type="spellEnd"/>
+      <w:r>
+        <w:rPr>
+          <w:b/>
+        </w:rPr>
+        <w:t xml:space="preserve"> funktionen på </w:t>
+      </w:r>
+      <w:proofErr w:type="spellStart"/>
+      <w:r>
+        <w:rPr>
+          <w:b/>
+        </w:rPr>
+        <w:t>Body</w:t>
+      </w:r>
+      <w:proofErr w:type="spellEnd"/>
+      <w:r>
+        <w:rPr>
+          <w:b/>
+        </w:rPr>
+        <w:t>:</w:t>
+      </w:r>
+    </w:p>
     <w:tbl>
       <w:tblPr>
         <w:tblStyle w:val="Tabel-Gitter"/>
@@ -352,7 +507,11 @@
           </w:tcPr>
           <w:p>
             <w:r>
-              <w:t>Modtager det register nummer der skal læses fra og følger herefter I2C protokollen for læsning og gemmer det læste data.</w:t>
+              <w:t xml:space="preserve">Modtager det register nummer der skal læses fra og følger herefter I2C protokollen for læsning og </w:t>
+            </w:r>
+            <w:r>
+              <w:lastRenderedPageBreak/>
+              <w:t>gemmer det læste data.</w:t>
             </w:r>
           </w:p>
         </w:tc>
@@ -365,6 +524,7 @@
           <w:p>
             <w:proofErr w:type="spellStart"/>
             <w:r>
+              <w:lastRenderedPageBreak/>
               <w:t>convSensData</w:t>
             </w:r>
             <w:proofErr w:type="spellEnd"/>
@@ -1990,7 +2150,7 @@
               <w:rPr>
                 <w:rStyle w:val="Fodnotehenvisning"/>
               </w:rPr>
-              <w:footnoteReference w:id="1"/>
+              <w:footnoteReference w:id="2"/>
             </w:r>
           </w:p>
           <w:p/>
@@ -3386,6 +3546,30 @@
     </w:p>
   </w:footnote>
   <w:footnote w:id="1">
+    <w:p>
+      <w:pPr>
+        <w:pStyle w:val="Fodnotetekst"/>
+      </w:pPr>
+      <w:r>
+        <w:rPr>
+          <w:rStyle w:val="Fodnotehenvisning"/>
+        </w:rPr>
+        <w:footnoteRef/>
+      </w:r>
+      <w:r>
+        <w:t xml:space="preserve"> Denne </w:t>
+      </w:r>
+      <w:proofErr w:type="spellStart"/>
+      <w:r>
+        <w:t>iteration</w:t>
+      </w:r>
+      <w:proofErr w:type="spellEnd"/>
+      <w:r>
+        <w:t xml:space="preserve"> samler kun data fra en sensor.</w:t>
+      </w:r>
+    </w:p>
+  </w:footnote>
+  <w:footnote w:id="2">
     <w:p>
       <w:pPr>
         <w:pStyle w:val="Fodnotetekst"/>
@@ -3727,6 +3911,25 @@
       <w:vertAlign w:val="superscript"/>
     </w:rPr>
   </w:style>
+  <w:style w:type="paragraph" w:styleId="Billedtekst">
+    <w:name w:val="caption"/>
+    <w:basedOn w:val="Normal"/>
+    <w:next w:val="Normal"/>
+    <w:uiPriority w:val="35"/>
+    <w:unhideWhenUsed/>
+    <w:qFormat/>
+    <w:rsid w:val="008F2981"/>
+    <w:pPr>
+      <w:spacing w:after="200" w:line="240" w:lineRule="auto"/>
+    </w:pPr>
+    <w:rPr>
+      <w:b/>
+      <w:bCs/>
+      <w:color w:val="5B9BD5" w:themeColor="accent1"/>
+      <w:sz w:val="18"/>
+      <w:szCs w:val="18"/>
+    </w:rPr>
+  </w:style>
 </w:styles>
 </file>
 
@@ -3985,7 +4188,7 @@
   <a:extraClrSchemeLst/>
   <a:extLst>
     <a:ext uri="{05A4C25C-085E-4340-85A3-A5531E510DB2}">
-      <thm15:themeFamily xmlns:thm15="http://schemas.microsoft.com/office/thememl/2012/main" xmlns="" name="Office Theme" id="{62F939B6-93AF-4DB8-9C6B-D6C7DFDC589F}" vid="{4A3C46E8-61CC-4603-A589-7422A47A8E4A}"/>
+      <thm15:themeFamily xmlns="" xmlns:thm15="http://schemas.microsoft.com/office/thememl/2012/main" name="Office Theme" id="{62F939B6-93AF-4DB8-9C6B-D6C7DFDC589F}" vid="{4A3C46E8-61CC-4603-A589-7422A47A8E4A}"/>
     </a:ext>
   </a:extLst>
 </a:theme>
@@ -3996,7 +4199,7 @@
 </file>
 
 <file path=customXml/itemProps1.xml><?xml version="1.0" encoding="utf-8"?>
-<ds:datastoreItem xmlns:ds="http://schemas.openxmlformats.org/officeDocument/2006/customXml" ds:itemID="{BF01A1F6-7A01-4CF4-B240-29A05F4710A2}">
+<ds:datastoreItem xmlns:ds="http://schemas.openxmlformats.org/officeDocument/2006/customXml" ds:itemID="{0F70155B-E6A9-4174-983F-1582DE2A1E82}">
   <ds:schemaRefs>
     <ds:schemaRef ds:uri="http://schemas.openxmlformats.org/officeDocument/2006/bibliography"/>
   </ds:schemaRefs>

</xml_diff>

<commit_message>
Produktdokumentation opdateret med Trådløs kommunikations protokol og Body system arkitektur
</commit_message>
<xml_diff>
--- a/Design og implementering/Body SW/Body Control.docx
+++ b/Design og implementering/Body SW/Body Control.docx
@@ -68,7 +68,7 @@
         <w:keepNext/>
       </w:pPr>
       <w:r>
-        <w:object w:dxaOrig="8220" w:dyaOrig="3585">
+        <w:object w:dxaOrig="10245" w:dyaOrig="4485">
           <v:shapetype id="_x0000_t75" coordsize="21600,21600" o:spt="75" o:preferrelative="t" path="m@4@5l@4@11@9@11@9@5xe" filled="f" stroked="f">
             <v:stroke joinstyle="miter"/>
             <v:formulas>
@@ -88,10 +88,10 @@
             <v:path o:extrusionok="f" gradientshapeok="t" o:connecttype="rect"/>
             <o:lock v:ext="edit" aspectratio="t"/>
           </v:shapetype>
-          <v:shape id="_x0000_i1025" type="#_x0000_t75" style="width:411pt;height:179.25pt" o:ole="">
+          <v:shape id="_x0000_i1025" type="#_x0000_t75" style="width:481.5pt;height:210.75pt" o:ole="">
             <v:imagedata r:id="rId7" o:title=""/>
           </v:shape>
-          <o:OLEObject Type="Embed" ProgID="Visio.Drawing.15" ShapeID="_x0000_i1025" DrawAspect="Content" ObjectID="_1479818241" r:id="rId8"/>
+          <o:OLEObject Type="Embed" ProgID="Visio.Drawing.15" ShapeID="_x0000_i1025" DrawAspect="Content" ObjectID="_1479903390" r:id="rId8"/>
         </w:object>
       </w:r>
     </w:p>
@@ -129,145 +129,154 @@
     </w:p>
     <w:p>
       <w:pPr>
-        <w:rPr>
-          <w:b/>
-        </w:rPr>
+        <w:pStyle w:val="Overskrift2"/>
       </w:pPr>
-      <w:proofErr w:type="spellStart"/>
-      <w:r>
-        <w:rPr>
-          <w:b/>
-        </w:rPr>
-        <w:t>Psudo</w:t>
-      </w:r>
-      <w:proofErr w:type="spellEnd"/>
-      <w:r>
-        <w:rPr>
-          <w:b/>
-        </w:rPr>
-        <w:t xml:space="preserve"> kode for </w:t>
-      </w:r>
-      <w:proofErr w:type="spellStart"/>
-      <w:r>
-        <w:rPr>
-          <w:b/>
-        </w:rPr>
-        <w:t>main</w:t>
-      </w:r>
-      <w:proofErr w:type="spellEnd"/>
-      <w:r>
-        <w:rPr>
-          <w:b/>
-        </w:rPr>
-        <w:t xml:space="preserve"> funktionen på </w:t>
-      </w:r>
-      <w:proofErr w:type="spellStart"/>
-      <w:r>
-        <w:rPr>
-          <w:b/>
-        </w:rPr>
-        <w:t>Body</w:t>
-      </w:r>
-      <w:proofErr w:type="spellEnd"/>
-      <w:r>
-        <w:rPr>
-          <w:b/>
-        </w:rPr>
-        <w:t>:</w:t>
+      <w:r>
+        <w:t>Main</w:t>
       </w:r>
     </w:p>
-    <w:tbl>
-      <w:tblPr>
-        <w:tblStyle w:val="Tabel-Gitter"/>
-        <w:tblW w:w="0" w:type="auto"/>
-        <w:tblLook w:val="04A0"/>
-      </w:tblPr>
-      <w:tblGrid>
-        <w:gridCol w:w="8046"/>
-      </w:tblGrid>
-      <w:tr>
-        <w:tc>
-          <w:tcPr>
-            <w:tcW w:w="8046" w:type="dxa"/>
-          </w:tcPr>
-          <w:p>
-            <w:pPr>
-              <w:rPr>
-                <w:rFonts w:ascii="Consolas" w:hAnsi="Consolas" w:cs="Consolas"/>
-              </w:rPr>
-            </w:pPr>
-          </w:p>
-          <w:p>
-            <w:pPr>
-              <w:rPr>
-                <w:rFonts w:ascii="Consolas" w:hAnsi="Consolas" w:cs="Consolas"/>
-              </w:rPr>
-            </w:pPr>
-            <w:r>
-              <w:rPr>
-                <w:rFonts w:ascii="Consolas" w:hAnsi="Consolas" w:cs="Consolas"/>
-              </w:rPr>
-              <w:t>Main</w:t>
-            </w:r>
-            <w:r>
-              <w:rPr>
-                <w:rFonts w:ascii="Consolas" w:hAnsi="Consolas" w:cs="Consolas"/>
-              </w:rPr>
-              <w:br/>
-            </w:r>
-            <w:r>
-              <w:rPr>
-                <w:rFonts w:ascii="Consolas" w:hAnsi="Consolas" w:cs="Consolas"/>
-              </w:rPr>
-              <w:t xml:space="preserve">  I</w:t>
-            </w:r>
-            <w:r>
-              <w:rPr>
-                <w:rFonts w:ascii="Consolas" w:hAnsi="Consolas" w:cs="Consolas"/>
-              </w:rPr>
-              <w:t>nitier I2C, sensorer og UART</w:t>
-            </w:r>
-            <w:r>
-              <w:rPr>
-                <w:rFonts w:ascii="Consolas" w:hAnsi="Consolas" w:cs="Consolas"/>
-              </w:rPr>
-              <w:br/>
-              <w:t xml:space="preserve">  Loop</w:t>
-            </w:r>
-            <w:r>
-              <w:rPr>
-                <w:rFonts w:ascii="Consolas" w:hAnsi="Consolas" w:cs="Consolas"/>
-              </w:rPr>
-              <w:br/>
-              <w:t xml:space="preserve">    Læs alle sensorer via I2C</w:t>
-            </w:r>
-            <w:r>
-              <w:rPr>
-                <w:rFonts w:ascii="Consolas" w:hAnsi="Consolas" w:cs="Consolas"/>
-              </w:rPr>
-              <w:br/>
-              <w:t xml:space="preserve">    Konverter sensordata til rette format og placer i data array</w:t>
-            </w:r>
-            <w:r>
-              <w:rPr>
-                <w:rFonts w:ascii="Consolas" w:hAnsi="Consolas" w:cs="Consolas"/>
-              </w:rPr>
-              <w:br/>
-              <w:t xml:space="preserve">    Send data array via UART</w:t>
-            </w:r>
-            <w:r>
-              <w:rPr>
-                <w:rFonts w:ascii="Consolas" w:hAnsi="Consolas" w:cs="Consolas"/>
-              </w:rPr>
-              <w:br/>
-              <w:t xml:space="preserve">    Vent så forsendelsesraten er på 50Hz</w:t>
-            </w:r>
-          </w:p>
-          <w:p/>
-        </w:tc>
-      </w:tr>
-    </w:tbl>
+    <w:p>
+      <w:r>
+        <w:t xml:space="preserve">Main </w:t>
+      </w:r>
+      <w:r>
+        <w:t xml:space="preserve">er </w:t>
+      </w:r>
+      <w:proofErr w:type="spellStart"/>
+      <w:r>
+        <w:t>Bodys</w:t>
+      </w:r>
+      <w:proofErr w:type="spellEnd"/>
+      <w:r>
+        <w:t xml:space="preserve"> </w:t>
+      </w:r>
+      <w:proofErr w:type="spellStart"/>
+      <w:r>
+        <w:t>control</w:t>
+      </w:r>
+      <w:proofErr w:type="spellEnd"/>
+      <w:r>
+        <w:t xml:space="preserve"> klasse. </w:t>
+      </w:r>
+      <w:r>
+        <w:t xml:space="preserve"> </w:t>
+      </w:r>
+      <w:r>
+        <w:t xml:space="preserve">Main </w:t>
+      </w:r>
+      <w:r>
+        <w:t>står</w:t>
+      </w:r>
+      <w:r>
+        <w:t xml:space="preserve"> for at </w:t>
+      </w:r>
+      <w:proofErr w:type="spellStart"/>
+      <w:r>
+        <w:t>initerer</w:t>
+      </w:r>
+      <w:proofErr w:type="spellEnd"/>
+      <w:r>
+        <w:t xml:space="preserve"> I2C, UART og de tilkoblede sensorer samt at</w:t>
+      </w:r>
+      <w:r>
+        <w:t xml:space="preserve"> kalde funktioner der kan</w:t>
+      </w:r>
+      <w:r>
+        <w:t xml:space="preserve"> læse sensorer, standardisere sensordata og sende sensor- og </w:t>
+      </w:r>
+      <w:proofErr w:type="spellStart"/>
+      <w:r>
+        <w:t>presetdata</w:t>
+      </w:r>
+      <w:proofErr w:type="spellEnd"/>
+      <w:r>
+        <w:t xml:space="preserve"> via </w:t>
+      </w:r>
+      <w:proofErr w:type="spellStart"/>
+      <w:r>
+        <w:t>SerialUnit</w:t>
+      </w:r>
+      <w:proofErr w:type="spellEnd"/>
+      <w:r>
+        <w:t xml:space="preserve">. </w:t>
+      </w:r>
+      <w:r>
+        <w:t xml:space="preserve">På nuværende tidspunkt skal initieringsfunktionerne til </w:t>
+      </w:r>
+      <w:proofErr w:type="spellStart"/>
+      <w:r>
+        <w:t>sensorene</w:t>
+      </w:r>
+      <w:proofErr w:type="spellEnd"/>
+      <w:r>
+        <w:t xml:space="preserve"> stå i Main klassen for at funktionerne kan implementeres.</w:t>
+      </w:r>
+    </w:p>
+    <w:p>
+      <w:pPr>
+        <w:pStyle w:val="Overskrift2"/>
+      </w:pPr>
+      <w:proofErr w:type="spellStart"/>
+      <w:r>
+        <w:t>SerialUnit</w:t>
+      </w:r>
+      <w:proofErr w:type="spellEnd"/>
+    </w:p>
+    <w:p>
+      <w:r>
+        <w:t xml:space="preserve">Står får at klargøre sensordata til afsendelse via UART og videresende </w:t>
+      </w:r>
+      <w:proofErr w:type="spellStart"/>
+      <w:r>
+        <w:t>sensordata’en</w:t>
+      </w:r>
+      <w:proofErr w:type="spellEnd"/>
+      <w:r>
+        <w:t xml:space="preserve"> over </w:t>
+      </w:r>
+      <w:proofErr w:type="spellStart"/>
+      <w:r>
+        <w:t>uart</w:t>
+      </w:r>
+      <w:proofErr w:type="spellEnd"/>
+      <w:r>
+        <w:t>.</w:t>
+      </w:r>
+    </w:p>
+    <w:p>
+      <w:pPr>
+        <w:pStyle w:val="Overskrift2"/>
+      </w:pPr>
+      <w:r>
+        <w:t>Sensor</w:t>
+      </w:r>
+    </w:p>
+    <w:p>
+      <w:r>
+        <w:t xml:space="preserve">Sensor </w:t>
+      </w:r>
+      <w:r>
+        <w:t>står for at klargøre I2C, læse sensordata via I2C, gemme sensordata i en midlertidig buffer, konvertere sensordata til et generisk interval fra 0-127. Sensor sender også de generisk</w:t>
+      </w:r>
+      <w:r>
+        <w:t xml:space="preserve">e sensordata til </w:t>
+      </w:r>
+      <w:proofErr w:type="spellStart"/>
+      <w:r>
+        <w:t>SerialUnit</w:t>
+      </w:r>
+      <w:proofErr w:type="spellEnd"/>
+      <w:r>
+        <w:t>. Sensor indeholder også I2C fejlhåndtering</w:t>
+      </w:r>
+    </w:p>
     <w:p/>
+    <w:p/>
+    <w:p>
+      <w:r>
+        <w:br w:type="page"/>
+      </w:r>
+    </w:p>
     <w:p/>
     <w:tbl>
       <w:tblPr>
@@ -290,7 +299,25 @@
               <w:rPr>
                 <w:b/>
               </w:rPr>
-              <w:t xml:space="preserve">Funktion </w:t>
+              <w:t>Funktion</w:t>
+            </w:r>
+            <w:r>
+              <w:rPr>
+                <w:b/>
+              </w:rPr>
+              <w:t>er</w:t>
+            </w:r>
+            <w:r>
+              <w:rPr>
+                <w:b/>
+              </w:rPr>
+              <w:t xml:space="preserve"> </w:t>
+            </w:r>
+            <w:r>
+              <w:rPr>
+                <w:b/>
+              </w:rPr>
+              <w:t>*</w:t>
             </w:r>
           </w:p>
         </w:tc>
@@ -507,11 +534,7 @@
           </w:tcPr>
           <w:p>
             <w:r>
-              <w:t xml:space="preserve">Modtager det register nummer der skal læses fra og følger herefter I2C protokollen for læsning og </w:t>
-            </w:r>
-            <w:r>
-              <w:lastRenderedPageBreak/>
-              <w:t>gemmer det læste data.</w:t>
+              <w:t>Modtager det register nummer der skal læses fra og følger herefter I2C protokollen for læsning og gemmer det læste data.</w:t>
             </w:r>
           </w:p>
         </w:tc>
@@ -524,7 +547,6 @@
           <w:p>
             <w:proofErr w:type="spellStart"/>
             <w:r>
-              <w:lastRenderedPageBreak/>
               <w:t>convSensData</w:t>
             </w:r>
             <w:proofErr w:type="spellEnd"/>
@@ -901,26 +923,35 @@
       </w:tr>
     </w:tbl>
     <w:p>
-      <w:pPr>
-        <w:rPr>
-          <w:lang w:val="en-US"/>
-        </w:rPr>
-      </w:pPr>
-    </w:p>
-    <w:p>
-      <w:r>
-        <w:t>Uddybende beskr</w:t>
-      </w:r>
-      <w:r>
-        <w:t>i</w:t>
-      </w:r>
-      <w:r>
-        <w:t xml:space="preserve">velse af funktioner kan findes på næste side. </w:t>
-      </w:r>
-    </w:p>
-    <w:p>
-      <w:r>
-        <w:br w:type="page"/>
+      <w:r>
+        <w:t>*</w:t>
+      </w:r>
+      <w:r>
+        <w:t xml:space="preserve">Alle </w:t>
+      </w:r>
+      <w:proofErr w:type="spellStart"/>
+      <w:r>
+        <w:t>preset</w:t>
+      </w:r>
+      <w:proofErr w:type="spellEnd"/>
+      <w:r>
+        <w:t xml:space="preserve"> funktioner er ikke skrevet da man har valgt ikke at implementere </w:t>
+      </w:r>
+      <w:proofErr w:type="spellStart"/>
+      <w:r>
+        <w:t>preset</w:t>
+      </w:r>
+      <w:proofErr w:type="spellEnd"/>
+      <w:r>
+        <w:t xml:space="preserve"> I den </w:t>
+      </w:r>
+      <w:proofErr w:type="spellStart"/>
+      <w:r>
+        <w:t>iteration</w:t>
+      </w:r>
+      <w:proofErr w:type="spellEnd"/>
+      <w:r>
+        <w:t>.</w:t>
       </w:r>
     </w:p>
     <w:p>
@@ -928,7 +959,6 @@
         <w:pStyle w:val="Overskrift1"/>
       </w:pPr>
       <w:r>
-        <w:lastRenderedPageBreak/>
         <w:t xml:space="preserve">Uddybende funktionsbeskrivelser </w:t>
       </w:r>
     </w:p>
@@ -1274,11 +1304,13 @@
       </w:tr>
     </w:tbl>
     <w:p/>
+    <w:p/>
     <w:p>
       <w:pPr>
         <w:pStyle w:val="Overskrift2"/>
       </w:pPr>
       <w:r>
+        <w:lastRenderedPageBreak/>
         <w:t>void initMPU6050(void)</w:t>
       </w:r>
     </w:p>
@@ -1672,25 +1704,8 @@
     <w:p>
       <w:pPr>
         <w:pStyle w:val="Overskrift2"/>
-        <w:rPr>
-          <w:rFonts w:asciiTheme="minorHAnsi" w:eastAsiaTheme="minorHAnsi" w:hAnsiTheme="minorHAnsi" w:cstheme="minorBidi"/>
-          <w:color w:val="auto"/>
-          <w:sz w:val="22"/>
-          <w:szCs w:val="22"/>
-        </w:rPr>
       </w:pPr>
-    </w:p>
-    <w:p>
-      <w:r>
-        <w:br w:type="page"/>
-      </w:r>
-    </w:p>
-    <w:p>
-      <w:pPr>
-        <w:pStyle w:val="Overskrift2"/>
-      </w:pPr>
-      <w:r>
-        <w:lastRenderedPageBreak/>
+      <w:r>
         <w:t>void setupI2C(void)</w:t>
       </w:r>
     </w:p>
@@ -2059,12 +2074,28 @@
         </w:tc>
       </w:tr>
     </w:tbl>
+    <w:p/>
+    <w:p/>
     <w:p>
       <w:pPr>
         <w:pStyle w:val="Overskrift2"/>
       </w:pPr>
-      <w:r>
-        <w:t>void readI2C(int)</w:t>
+      <w:proofErr w:type="spellStart"/>
+      <w:r>
+        <w:lastRenderedPageBreak/>
+        <w:t>void</w:t>
+      </w:r>
+      <w:proofErr w:type="spellEnd"/>
+      <w:r>
+        <w:t xml:space="preserve"> readI2C(</w:t>
+      </w:r>
+      <w:proofErr w:type="spellStart"/>
+      <w:r>
+        <w:t>int</w:t>
+      </w:r>
+      <w:proofErr w:type="spellEnd"/>
+      <w:r>
+        <w:t>)</w:t>
       </w:r>
     </w:p>
     <w:tbl>
@@ -2535,19 +2566,6 @@
     <w:p/>
     <w:p>
       <w:pPr>
-        <w:rPr>
-          <w:lang w:val="en-US"/>
-        </w:rPr>
-      </w:pPr>
-      <w:r>
-        <w:rPr>
-          <w:lang w:val="en-US"/>
-        </w:rPr>
-        <w:br w:type="page"/>
-      </w:r>
-    </w:p>
-    <w:p>
-      <w:pPr>
         <w:pStyle w:val="Overskrift2"/>
         <w:rPr>
           <w:lang w:val="en-US"/>
@@ -2558,7 +2576,6 @@
         <w:rPr>
           <w:lang w:val="en-US"/>
         </w:rPr>
-        <w:lastRenderedPageBreak/>
         <w:t>v</w:t>
       </w:r>
       <w:r>
@@ -3047,11 +3064,13 @@
       </w:tr>
     </w:tbl>
     <w:p/>
+    <w:p/>
     <w:p>
       <w:pPr>
         <w:pStyle w:val="Overskrift2"/>
       </w:pPr>
       <w:r>
+        <w:lastRenderedPageBreak/>
         <w:t>void handleI2CError(void)</w:t>
       </w:r>
     </w:p>
@@ -3792,6 +3811,52 @@
       <w:szCs w:val="26"/>
     </w:rPr>
   </w:style>
+  <w:style w:type="paragraph" w:styleId="Overskrift3">
+    <w:name w:val="heading 3"/>
+    <w:basedOn w:val="Normal"/>
+    <w:next w:val="Normal"/>
+    <w:link w:val="Overskrift3Tegn"/>
+    <w:uiPriority w:val="9"/>
+    <w:unhideWhenUsed/>
+    <w:qFormat/>
+    <w:rsid w:val="00FA3D86"/>
+    <w:pPr>
+      <w:keepNext/>
+      <w:keepLines/>
+      <w:spacing w:before="200" w:after="0"/>
+      <w:outlineLvl w:val="2"/>
+    </w:pPr>
+    <w:rPr>
+      <w:rFonts w:asciiTheme="majorHAnsi" w:eastAsiaTheme="majorEastAsia" w:hAnsiTheme="majorHAnsi" w:cstheme="majorBidi"/>
+      <w:b/>
+      <w:bCs/>
+      <w:color w:val="5B9BD5" w:themeColor="accent1"/>
+    </w:rPr>
+  </w:style>
+  <w:style w:type="paragraph" w:styleId="Overskrift4">
+    <w:name w:val="heading 4"/>
+    <w:basedOn w:val="Normal"/>
+    <w:next w:val="Normal"/>
+    <w:link w:val="Overskrift4Tegn"/>
+    <w:uiPriority w:val="9"/>
+    <w:unhideWhenUsed/>
+    <w:qFormat/>
+    <w:rsid w:val="00FA3D86"/>
+    <w:pPr>
+      <w:keepNext/>
+      <w:keepLines/>
+      <w:spacing w:before="200" w:after="0"/>
+      <w:outlineLvl w:val="3"/>
+    </w:pPr>
+    <w:rPr>
+      <w:rFonts w:asciiTheme="majorHAnsi" w:eastAsiaTheme="majorEastAsia" w:hAnsiTheme="majorHAnsi" w:cstheme="majorBidi"/>
+      <w:b/>
+      <w:bCs/>
+      <w:i/>
+      <w:iCs/>
+      <w:color w:val="5B9BD5" w:themeColor="accent1"/>
+    </w:rPr>
+  </w:style>
   <w:style w:type="character" w:default="1" w:styleId="Standardskrifttypeiafsnit">
     <w:name w:val="Default Paragraph Font"/>
     <w:uiPriority w:val="1"/>
@@ -3928,6 +3993,34 @@
       <w:color w:val="5B9BD5" w:themeColor="accent1"/>
       <w:sz w:val="18"/>
       <w:szCs w:val="18"/>
+    </w:rPr>
+  </w:style>
+  <w:style w:type="character" w:customStyle="1" w:styleId="Overskrift3Tegn">
+    <w:name w:val="Overskrift 3 Tegn"/>
+    <w:basedOn w:val="Standardskrifttypeiafsnit"/>
+    <w:link w:val="Overskrift3"/>
+    <w:uiPriority w:val="9"/>
+    <w:rsid w:val="00FA3D86"/>
+    <w:rPr>
+      <w:rFonts w:asciiTheme="majorHAnsi" w:eastAsiaTheme="majorEastAsia" w:hAnsiTheme="majorHAnsi" w:cstheme="majorBidi"/>
+      <w:b/>
+      <w:bCs/>
+      <w:color w:val="5B9BD5" w:themeColor="accent1"/>
+    </w:rPr>
+  </w:style>
+  <w:style w:type="character" w:customStyle="1" w:styleId="Overskrift4Tegn">
+    <w:name w:val="Overskrift 4 Tegn"/>
+    <w:basedOn w:val="Standardskrifttypeiafsnit"/>
+    <w:link w:val="Overskrift4"/>
+    <w:uiPriority w:val="9"/>
+    <w:rsid w:val="00FA3D86"/>
+    <w:rPr>
+      <w:rFonts w:asciiTheme="majorHAnsi" w:eastAsiaTheme="majorEastAsia" w:hAnsiTheme="majorHAnsi" w:cstheme="majorBidi"/>
+      <w:b/>
+      <w:bCs/>
+      <w:i/>
+      <w:iCs/>
+      <w:color w:val="5B9BD5" w:themeColor="accent1"/>
     </w:rPr>
   </w:style>
 </w:styles>
@@ -4188,7 +4281,7 @@
   <a:extraClrSchemeLst/>
   <a:extLst>
     <a:ext uri="{05A4C25C-085E-4340-85A3-A5531E510DB2}">
-      <thm15:themeFamily xmlns="" xmlns:thm15="http://schemas.microsoft.com/office/thememl/2012/main" name="Office Theme" id="{62F939B6-93AF-4DB8-9C6B-D6C7DFDC589F}" vid="{4A3C46E8-61CC-4603-A589-7422A47A8E4A}"/>
+      <thm15:themeFamily xmlns:thm15="http://schemas.microsoft.com/office/thememl/2012/main" xmlns="" name="Office Theme" id="{62F939B6-93AF-4DB8-9C6B-D6C7DFDC589F}" vid="{4A3C46E8-61CC-4603-A589-7422A47A8E4A}"/>
     </a:ext>
   </a:extLst>
 </a:theme>
@@ -4199,7 +4292,7 @@
 </file>
 
 <file path=customXml/itemProps1.xml><?xml version="1.0" encoding="utf-8"?>
-<ds:datastoreItem xmlns:ds="http://schemas.openxmlformats.org/officeDocument/2006/customXml" ds:itemID="{0F70155B-E6A9-4174-983F-1582DE2A1E82}">
+<ds:datastoreItem xmlns:ds="http://schemas.openxmlformats.org/officeDocument/2006/customXml" ds:itemID="{8893B2E4-DAF4-4B76-916F-85CBB1E31EDE}">
   <ds:schemaRefs>
     <ds:schemaRef ds:uri="http://schemas.openxmlformats.org/officeDocument/2006/bibliography"/>
   </ds:schemaRefs>

</xml_diff>